<commit_message>
etended the word document
</commit_message>
<xml_diff>
--- a/documentation/wordbrrrrrrdatei.docx
+++ b/documentation/wordbrrrrrrdatei.docx
@@ -647,7 +647,7 @@
                     </pic:cNvPicPr>
                   </pic:nvPicPr>
                   <pic:blipFill>
-                    <a:blip r:embed="rId5" cstate="print">
+                    <a:blip r:embed="rId6" cstate="print">
                       <a:extLst>
                         <a:ext uri="{28A0092B-C50C-407E-A947-70E740481C1C}">
                           <a14:useLocalDpi xmlns:a14="http://schemas.microsoft.com/office/drawing/2010/main" val="0"/>
@@ -823,6 +823,55 @@
         </w:rPr>
         <w:t>“</w:t>
       </w:r>
+      <w:r>
+        <w:rPr>
+          <w:rFonts w:ascii="Source Code Pro" w:hAnsi="Source Code Pro"/>
+          <w:sz w:val="20"/>
+          <w:szCs w:val="20"/>
+          <w:lang w:val="en-US"/>
+        </w:rPr>
+        <w:t>,</w:t>
+      </w:r>
+    </w:p>
+    <w:p>
+      <w:pPr>
+        <w:shd w:val="clear" w:color="auto" w:fill="D0CECE" w:themeFill="background2" w:themeFillShade="E6"/>
+        <w:spacing w:after="0"/>
+        <w:ind w:left="1191" w:firstLine="397"/>
+        <w:rPr>
+          <w:rFonts w:ascii="Source Code Pro" w:hAnsi="Source Code Pro"/>
+          <w:sz w:val="20"/>
+          <w:szCs w:val="20"/>
+          <w:lang w:val="en-US"/>
+        </w:rPr>
+      </w:pPr>
+      <w:r>
+        <w:rPr>
+          <w:rFonts w:ascii="Source Code Pro" w:hAnsi="Source Code Pro"/>
+          <w:sz w:val="20"/>
+          <w:szCs w:val="20"/>
+          <w:lang w:val="en-US"/>
+        </w:rPr>
+        <w:t xml:space="preserve">   </w:t>
+      </w:r>
+      <w:r>
+        <w:rPr>
+          <w:rFonts w:ascii="Source Code Pro" w:hAnsi="Source Code Pro"/>
+          <w:sz w:val="20"/>
+          <w:szCs w:val="20"/>
+          <w:lang w:val="en-US"/>
+        </w:rPr>
+        <w:t>„</w:t>
+      </w:r>
+      <w:r>
+        <w:rPr>
+          <w:rFonts w:ascii="Source Code Pro" w:hAnsi="Source Code Pro"/>
+          <w:sz w:val="20"/>
+          <w:szCs w:val="20"/>
+          <w:lang w:val="en-US"/>
+        </w:rPr>
+        <w:t>words”: []</w:t>
+      </w:r>
     </w:p>
     <w:p>
       <w:pPr>
@@ -833,15 +882,13 @@
           <w:rFonts w:ascii="Source Code Pro" w:hAnsi="Source Code Pro"/>
           <w:sz w:val="20"/>
           <w:szCs w:val="20"/>
-          <w:lang w:val="en-US"/>
-        </w:rPr>
-      </w:pPr>
-      <w:r>
-        <w:rPr>
-          <w:rFonts w:ascii="Source Code Pro" w:hAnsi="Source Code Pro"/>
-          <w:sz w:val="20"/>
-          <w:szCs w:val="20"/>
-          <w:lang w:val="en-US"/>
+        </w:rPr>
+      </w:pPr>
+      <w:r>
+        <w:rPr>
+          <w:rFonts w:ascii="Source Code Pro" w:hAnsi="Source Code Pro"/>
+          <w:sz w:val="20"/>
+          <w:szCs w:val="20"/>
         </w:rPr>
         <w:t>},</w:t>
       </w:r>
@@ -855,15 +902,13 @@
           <w:rFonts w:ascii="Source Code Pro" w:hAnsi="Source Code Pro"/>
           <w:sz w:val="20"/>
           <w:szCs w:val="20"/>
-          <w:lang w:val="en-US"/>
-        </w:rPr>
-      </w:pPr>
-      <w:r>
-        <w:rPr>
-          <w:rFonts w:ascii="Source Code Pro" w:hAnsi="Source Code Pro"/>
-          <w:sz w:val="20"/>
-          <w:szCs w:val="20"/>
-          <w:lang w:val="en-US"/>
+        </w:rPr>
+      </w:pPr>
+      <w:r>
+        <w:rPr>
+          <w:rFonts w:ascii="Source Code Pro" w:hAnsi="Source Code Pro"/>
+          <w:sz w:val="20"/>
+          <w:szCs w:val="20"/>
         </w:rPr>
         <w:t>{</w:t>
       </w:r>
@@ -877,15 +922,13 @@
           <w:rFonts w:ascii="Source Code Pro" w:hAnsi="Source Code Pro"/>
           <w:sz w:val="20"/>
           <w:szCs w:val="20"/>
-          <w:lang w:val="en-US"/>
-        </w:rPr>
-      </w:pPr>
-      <w:r>
-        <w:rPr>
-          <w:rFonts w:ascii="Source Code Pro" w:hAnsi="Source Code Pro"/>
-          <w:sz w:val="20"/>
-          <w:szCs w:val="20"/>
-          <w:lang w:val="en-US"/>
+        </w:rPr>
+      </w:pPr>
+      <w:r>
+        <w:rPr>
+          <w:rFonts w:ascii="Source Code Pro" w:hAnsi="Source Code Pro"/>
+          <w:sz w:val="20"/>
+          <w:szCs w:val="20"/>
         </w:rPr>
         <w:t xml:space="preserve">   </w:t>
       </w:r>
@@ -894,36 +937,32 @@
           <w:rFonts w:ascii="Source Code Pro" w:hAnsi="Source Code Pro"/>
           <w:sz w:val="20"/>
           <w:szCs w:val="20"/>
-          <w:lang w:val="en-US"/>
         </w:rPr>
         <w:t>„</w:t>
       </w:r>
-      <w:proofErr w:type="gramStart"/>
-      <w:r>
-        <w:rPr>
-          <w:rFonts w:ascii="Source Code Pro" w:hAnsi="Source Code Pro"/>
-          <w:sz w:val="20"/>
-          <w:szCs w:val="20"/>
-          <w:lang w:val="en-US"/>
-        </w:rPr>
-        <w:t>category“</w:t>
-      </w:r>
-      <w:proofErr w:type="gramEnd"/>
-      <w:r>
-        <w:rPr>
-          <w:rFonts w:ascii="Source Code Pro" w:hAnsi="Source Code Pro"/>
-          <w:sz w:val="20"/>
-          <w:szCs w:val="20"/>
-          <w:lang w:val="en-US"/>
-        </w:rPr>
-        <w:t>: „</w:t>
-      </w:r>
-      <w:r>
-        <w:rPr>
-          <w:rFonts w:ascii="Source Code Pro" w:hAnsi="Source Code Pro"/>
-          <w:sz w:val="20"/>
-          <w:szCs w:val="20"/>
-          <w:lang w:val="en-US"/>
+      <w:proofErr w:type="spellStart"/>
+      <w:r>
+        <w:rPr>
+          <w:rFonts w:ascii="Source Code Pro" w:hAnsi="Source Code Pro"/>
+          <w:sz w:val="20"/>
+          <w:szCs w:val="20"/>
+        </w:rPr>
+        <w:t>category</w:t>
+      </w:r>
+      <w:proofErr w:type="spellEnd"/>
+      <w:r>
+        <w:rPr>
+          <w:rFonts w:ascii="Source Code Pro" w:hAnsi="Source Code Pro"/>
+          <w:sz w:val="20"/>
+          <w:szCs w:val="20"/>
+        </w:rPr>
+        <w:t>“: „</w:t>
+      </w:r>
+      <w:r>
+        <w:rPr>
+          <w:rFonts w:ascii="Source Code Pro" w:hAnsi="Source Code Pro"/>
+          <w:sz w:val="20"/>
+          <w:szCs w:val="20"/>
         </w:rPr>
         <w:t>Mode 2</w:t>
       </w:r>
@@ -932,7 +971,6 @@
           <w:rFonts w:ascii="Source Code Pro" w:hAnsi="Source Code Pro"/>
           <w:sz w:val="20"/>
           <w:szCs w:val="20"/>
-          <w:lang w:val="en-US"/>
         </w:rPr>
         <w:t>“</w:t>
       </w:r>
@@ -946,9 +984,25 @@
           <w:rFonts w:ascii="Source Code Pro" w:hAnsi="Source Code Pro"/>
           <w:sz w:val="20"/>
           <w:szCs w:val="20"/>
+        </w:rPr>
+      </w:pPr>
+      <w:r>
+        <w:rPr>
+          <w:rFonts w:ascii="Source Code Pro" w:hAnsi="Source Code Pro"/>
+          <w:sz w:val="20"/>
+          <w:szCs w:val="20"/>
+        </w:rPr>
+        <w:t xml:space="preserve">   </w:t>
+      </w:r>
+      <w:r>
+        <w:rPr>
+          <w:rFonts w:ascii="Source Code Pro" w:hAnsi="Source Code Pro"/>
+          <w:sz w:val="20"/>
+          <w:szCs w:val="20"/>
           <w:lang w:val="en-US"/>
         </w:rPr>
-      </w:pPr>
+        <w:t>„</w:t>
+      </w:r>
       <w:r>
         <w:rPr>
           <w:rFonts w:ascii="Source Code Pro" w:hAnsi="Source Code Pro"/>
@@ -956,13 +1010,33 @@
           <w:szCs w:val="20"/>
           <w:lang w:val="en-US"/>
         </w:rPr>
-        <w:t>}</w:t>
+        <w:t>words”: []</w:t>
       </w:r>
     </w:p>
     <w:p>
       <w:pPr>
         <w:shd w:val="clear" w:color="auto" w:fill="D0CECE" w:themeFill="background2" w:themeFillShade="E6"/>
         <w:spacing w:after="0"/>
+        <w:ind w:firstLine="397"/>
+        <w:rPr>
+          <w:rFonts w:ascii="Source Code Pro" w:hAnsi="Source Code Pro"/>
+          <w:sz w:val="20"/>
+          <w:szCs w:val="20"/>
+        </w:rPr>
+      </w:pPr>
+      <w:r>
+        <w:rPr>
+          <w:rFonts w:ascii="Source Code Pro" w:hAnsi="Source Code Pro"/>
+          <w:sz w:val="20"/>
+          <w:szCs w:val="20"/>
+        </w:rPr>
+        <w:t>}</w:t>
+      </w:r>
+    </w:p>
+    <w:p>
+      <w:pPr>
+        <w:shd w:val="clear" w:color="auto" w:fill="D0CECE" w:themeFill="background2" w:themeFillShade="E6"/>
+        <w:spacing w:after="0"/>
         <w:rPr>
           <w:rFonts w:ascii="Source Code Pro" w:hAnsi="Source Code Pro"/>
           <w:sz w:val="20"/>
@@ -1002,75 +1076,97 @@
       </w:pPr>
     </w:p>
     <w:p>
-      <w:pPr>
-        <w:rPr>
-          <w:lang w:val="de-DE"/>
-        </w:rPr>
-      </w:pPr>
-    </w:p>
-    <w:p>
-      <w:pPr>
-        <w:rPr>
-          <w:lang w:val="de-DE"/>
-        </w:rPr>
-      </w:pPr>
-      <w:r>
-        <w:rPr>
-          <w:lang w:val="de-DE"/>
-        </w:rPr>
-        <w:t>Jeder Mode brauch</w:t>
-      </w:r>
-      <w:r>
-        <w:rPr>
-          <w:lang w:val="de-DE"/>
-        </w:rPr>
-        <w:t>t</w:t>
-      </w:r>
-      <w:r>
-        <w:rPr>
-          <w:lang w:val="de-DE"/>
-        </w:rPr>
-        <w:t xml:space="preserve"> nun auch seine Befehle.</w:t>
-      </w:r>
-      <w:r>
-        <w:rPr>
-          <w:lang w:val="de-DE"/>
-        </w:rPr>
-        <w:t xml:space="preserve"> Diese haben „type“ und „</w:t>
-      </w:r>
-      <w:proofErr w:type="spellStart"/>
-      <w:r>
-        <w:rPr>
-          <w:lang w:val="de-DE"/>
-        </w:rPr>
+      <w:r>
+        <w:rPr>
+          <w:lang w:val="de-DE"/>
+        </w:rPr>
+        <w:t xml:space="preserve">Modes haben nun auch ihre </w:t>
+      </w:r>
+      <w:proofErr w:type="spellStart"/>
+      <w:r>
+        <w:rPr>
+          <w:lang w:val="de-DE"/>
+        </w:rPr>
+        <w:t>Befehele</w:t>
+      </w:r>
+      <w:proofErr w:type="spellEnd"/>
+      <w:r>
+        <w:rPr>
+          <w:lang w:val="de-DE"/>
+        </w:rPr>
+        <w:t>.</w:t>
+      </w:r>
+      <w:r>
+        <w:rPr>
+          <w:lang w:val="de-DE"/>
+        </w:rPr>
+        <w:t xml:space="preserve"> </w:t>
+      </w:r>
+      <w:r>
+        <w:rPr>
+          <w:lang w:val="de-DE"/>
+        </w:rPr>
+        <w:t xml:space="preserve">Jeder Befehl hat </w:t>
+      </w:r>
+      <w:r>
+        <w:rPr>
+          <w:rFonts w:ascii="Source Code Pro" w:hAnsi="Source Code Pro"/>
+          <w:sz w:val="20"/>
+          <w:szCs w:val="20"/>
+        </w:rPr>
+        <w:t>"</w:t>
+      </w:r>
+      <w:r>
+        <w:t>type</w:t>
+      </w:r>
+      <w:r>
+        <w:rPr>
+          <w:rFonts w:ascii="Source Code Pro" w:hAnsi="Source Code Pro"/>
+          <w:sz w:val="20"/>
+          <w:szCs w:val="20"/>
+        </w:rPr>
+        <w:t>"</w:t>
+      </w:r>
+      <w:r>
+        <w:t xml:space="preserve"> und </w:t>
+      </w:r>
+      <w:r>
+        <w:rPr>
+          <w:rFonts w:ascii="Source Code Pro" w:hAnsi="Source Code Pro"/>
+          <w:sz w:val="20"/>
+          <w:szCs w:val="20"/>
+        </w:rPr>
+        <w:t>"</w:t>
+      </w:r>
+      <w:proofErr w:type="spellStart"/>
+      <w:r>
         <w:t>word</w:t>
       </w:r>
       <w:proofErr w:type="spellEnd"/>
       <w:r>
         <w:rPr>
-          <w:lang w:val="de-DE"/>
-        </w:rPr>
-        <w:t xml:space="preserve">“ als </w:t>
-      </w:r>
-      <w:proofErr w:type="spellStart"/>
-      <w:r>
-        <w:rPr>
-          <w:lang w:val="de-DE"/>
-        </w:rPr>
+          <w:rFonts w:ascii="Source Code Pro" w:hAnsi="Source Code Pro"/>
+          <w:sz w:val="20"/>
+          <w:szCs w:val="20"/>
+        </w:rPr>
+        <w:t>"</w:t>
+      </w:r>
+      <w:r>
+        <w:t xml:space="preserve"> </w:t>
+      </w:r>
+      <w:r>
+        <w:t xml:space="preserve">als </w:t>
+      </w:r>
+      <w:proofErr w:type="spellStart"/>
+      <w:r>
         <w:t>Object</w:t>
       </w:r>
       <w:proofErr w:type="spellEnd"/>
       <w:r>
-        <w:rPr>
-          <w:lang w:val="de-DE"/>
-        </w:rPr>
         <w:t xml:space="preserve"> </w:t>
       </w:r>
       <w:proofErr w:type="spellStart"/>
       <w:r>
-        <w:rPr>
-          <w:lang w:val="de-DE"/>
-        </w:rPr>
         <w:t>keys</w:t>
       </w:r>
       <w:proofErr w:type="spellEnd"/>
@@ -1082,11 +1178,27 @@
         </w:rPr>
       </w:pPr>
       <w:r>
-        <w:rPr>
-          <w:lang w:val="de-DE"/>
-        </w:rPr>
         <w:tab/>
-        <w:t>Die folgenden Typen können dabei für „type“ angeschrieben werden</w:t>
+      </w:r>
+      <w:r>
+        <w:rPr>
+          <w:lang w:val="de-DE"/>
+        </w:rPr>
+        <w:t>Die folgenden Typen können dabei für type</w:t>
+      </w:r>
+      <w:r>
+        <w:rPr>
+          <w:rFonts w:ascii="Source Code Pro" w:hAnsi="Source Code Pro"/>
+          <w:sz w:val="20"/>
+          <w:szCs w:val="20"/>
+        </w:rPr>
+        <w:t>"</w:t>
+      </w:r>
+      <w:r>
+        <w:rPr>
+          <w:lang w:val="de-DE"/>
+        </w:rPr>
+        <w:t xml:space="preserve"> angeschrieben werden</w:t>
       </w:r>
     </w:p>
     <w:p>
@@ -1105,9 +1217,400 @@
         <w:rPr>
           <w:lang w:val="de-DE"/>
         </w:rPr>
-        <w:t>command</w:t>
-      </w:r>
-      <w:proofErr w:type="spellEnd"/>
+        <w:t>c</w:t>
+      </w:r>
+      <w:r>
+        <w:rPr>
+          <w:lang w:val="de-DE"/>
+        </w:rPr>
+        <w:t>ommand</w:t>
+      </w:r>
+      <w:proofErr w:type="spellEnd"/>
+    </w:p>
+    <w:p>
+      <w:pPr>
+        <w:pStyle w:val="Listenabsatz"/>
+        <w:numPr>
+          <w:ilvl w:val="0"/>
+          <w:numId w:val="1"/>
+        </w:numPr>
+        <w:rPr>
+          <w:lang w:val="de-DE"/>
+        </w:rPr>
+      </w:pPr>
+      <w:proofErr w:type="spellStart"/>
+      <w:r>
+        <w:rPr>
+          <w:lang w:val="de-DE"/>
+        </w:rPr>
+        <w:t>p</w:t>
+      </w:r>
+      <w:r>
+        <w:rPr>
+          <w:lang w:val="de-DE"/>
+        </w:rPr>
+        <w:t>aram</w:t>
+      </w:r>
+      <w:proofErr w:type="spellEnd"/>
+    </w:p>
+    <w:p>
+      <w:pPr>
+        <w:pStyle w:val="Listenabsatz"/>
+        <w:numPr>
+          <w:ilvl w:val="0"/>
+          <w:numId w:val="1"/>
+        </w:numPr>
+        <w:rPr>
+          <w:lang w:val="de-DE"/>
+        </w:rPr>
+      </w:pPr>
+      <w:proofErr w:type="spellStart"/>
+      <w:r>
+        <w:rPr>
+          <w:lang w:val="de-DE"/>
+        </w:rPr>
+        <w:t>m</w:t>
+      </w:r>
+      <w:r>
+        <w:rPr>
+          <w:lang w:val="de-DE"/>
+        </w:rPr>
+        <w:t>ulticommand</w:t>
+      </w:r>
+      <w:proofErr w:type="spellEnd"/>
+    </w:p>
+    <w:p>
+      <w:pPr>
+        <w:pStyle w:val="Listenabsatz"/>
+        <w:numPr>
+          <w:ilvl w:val="0"/>
+          <w:numId w:val="1"/>
+        </w:numPr>
+        <w:rPr>
+          <w:lang w:val="de-DE"/>
+        </w:rPr>
+      </w:pPr>
+      <w:proofErr w:type="spellStart"/>
+      <w:r>
+        <w:rPr>
+          <w:lang w:val="de-DE"/>
+        </w:rPr>
+        <w:t>enterSubMode</w:t>
+      </w:r>
+      <w:proofErr w:type="spellEnd"/>
+    </w:p>
+    <w:p>
+      <w:pPr>
+        <w:pStyle w:val="Listenabsatz"/>
+        <w:numPr>
+          <w:ilvl w:val="0"/>
+          <w:numId w:val="1"/>
+        </w:numPr>
+        <w:rPr>
+          <w:lang w:val="de-DE"/>
+        </w:rPr>
+      </w:pPr>
+      <w:proofErr w:type="spellStart"/>
+      <w:r>
+        <w:rPr>
+          <w:lang w:val="de-DE"/>
+        </w:rPr>
+        <w:t>exitSubMode</w:t>
+      </w:r>
+      <w:proofErr w:type="spellEnd"/>
+    </w:p>
+    <w:p>
+      <w:pPr>
+        <w:ind w:left="397"/>
+        <w:rPr>
+          <w:lang w:val="de-DE"/>
+        </w:rPr>
+      </w:pPr>
+      <w:r>
+        <w:rPr>
+          <w:lang w:val="de-DE"/>
+        </w:rPr>
+        <w:t xml:space="preserve">Wir gehen später auf die </w:t>
+      </w:r>
+      <w:r>
+        <w:rPr>
+          <w:lang w:val="de-DE"/>
+        </w:rPr>
+        <w:t>Funktionen</w:t>
+      </w:r>
+      <w:r>
+        <w:rPr>
+          <w:lang w:val="de-DE"/>
+        </w:rPr>
+        <w:t xml:space="preserve"> dieser Befehle ein.</w:t>
+      </w:r>
+    </w:p>
+    <w:p>
+      <w:pPr>
+        <w:ind w:left="397"/>
+        <w:rPr>
+          <w:lang w:val="de-DE"/>
+        </w:rPr>
+      </w:pPr>
+      <w:r>
+        <w:rPr>
+          <w:rFonts w:ascii="Source Code Pro" w:hAnsi="Source Code Pro"/>
+          <w:sz w:val="20"/>
+          <w:szCs w:val="20"/>
+        </w:rPr>
+        <w:t>"</w:t>
+      </w:r>
+      <w:proofErr w:type="spellStart"/>
+      <w:r>
+        <w:rPr>
+          <w:lang w:val="de-DE"/>
+        </w:rPr>
+        <w:t>word</w:t>
+      </w:r>
+      <w:proofErr w:type="spellEnd"/>
+      <w:r>
+        <w:rPr>
+          <w:rFonts w:ascii="Source Code Pro" w:hAnsi="Source Code Pro"/>
+          <w:sz w:val="20"/>
+          <w:szCs w:val="20"/>
+        </w:rPr>
+        <w:t>"</w:t>
+      </w:r>
+      <w:r>
+        <w:rPr>
+          <w:lang w:val="de-DE"/>
+        </w:rPr>
+        <w:t xml:space="preserve"> </w:t>
+      </w:r>
+      <w:r>
+        <w:rPr>
+          <w:lang w:val="de-DE"/>
+        </w:rPr>
+        <w:t>hat abhängig vom Mode verschiedene Funktionen</w:t>
+      </w:r>
+    </w:p>
+    <w:p>
+      <w:pPr>
+        <w:pStyle w:val="Listenabsatz"/>
+        <w:numPr>
+          <w:ilvl w:val="0"/>
+          <w:numId w:val="1"/>
+        </w:numPr>
+        <w:rPr>
+          <w:lang w:val="de-DE"/>
+        </w:rPr>
+      </w:pPr>
+      <w:proofErr w:type="spellStart"/>
+      <w:r>
+        <w:rPr>
+          <w:lang w:val="de-DE"/>
+        </w:rPr>
+        <w:t>param</w:t>
+      </w:r>
+      <w:proofErr w:type="spellEnd"/>
+      <w:r>
+        <w:rPr>
+          <w:lang w:val="de-DE"/>
+        </w:rPr>
+        <w:t xml:space="preserve">: hier </w:t>
+      </w:r>
+      <w:r>
+        <w:rPr>
+          <w:lang w:val="de-DE"/>
+        </w:rPr>
+        <w:t xml:space="preserve">agiert </w:t>
+      </w:r>
+      <w:r>
+        <w:rPr>
+          <w:rFonts w:ascii="Source Code Pro" w:hAnsi="Source Code Pro"/>
+          <w:sz w:val="20"/>
+          <w:szCs w:val="20"/>
+        </w:rPr>
+        <w:t>"</w:t>
+      </w:r>
+      <w:proofErr w:type="spellStart"/>
+      <w:r>
+        <w:rPr>
+          <w:lang w:val="de-DE"/>
+        </w:rPr>
+        <w:t>word</w:t>
+      </w:r>
+      <w:proofErr w:type="spellEnd"/>
+      <w:r>
+        <w:rPr>
+          <w:rFonts w:ascii="Source Code Pro" w:hAnsi="Source Code Pro"/>
+          <w:sz w:val="20"/>
+          <w:szCs w:val="20"/>
+        </w:rPr>
+        <w:t>"</w:t>
+      </w:r>
+      <w:r>
+        <w:rPr>
+          <w:rFonts w:ascii="Source Code Pro" w:hAnsi="Source Code Pro"/>
+          <w:sz w:val="20"/>
+          <w:szCs w:val="20"/>
+        </w:rPr>
+        <w:t xml:space="preserve"> als eine </w:t>
+      </w:r>
+      <w:proofErr w:type="spellStart"/>
+      <w:r>
+        <w:rPr>
+          <w:rFonts w:ascii="Source Code Pro" w:hAnsi="Source Code Pro"/>
+          <w:sz w:val="20"/>
+          <w:szCs w:val="20"/>
+        </w:rPr>
+        <w:t>Übeschrift</w:t>
+      </w:r>
+      <w:proofErr w:type="spellEnd"/>
+      <w:r>
+        <w:rPr>
+          <w:rFonts w:ascii="Source Code Pro" w:hAnsi="Source Code Pro"/>
+          <w:sz w:val="20"/>
+          <w:szCs w:val="20"/>
+        </w:rPr>
+        <w:t xml:space="preserve"> bzw. </w:t>
+      </w:r>
+    </w:p>
+    <w:p>
+      <w:pPr>
+        <w:pStyle w:val="Listenabsatz"/>
+        <w:ind w:left="1065" w:firstLine="126"/>
+        <w:rPr>
+          <w:rFonts w:ascii="Source Code Pro" w:hAnsi="Source Code Pro"/>
+          <w:sz w:val="20"/>
+          <w:szCs w:val="20"/>
+        </w:rPr>
+      </w:pPr>
+      <w:r>
+        <w:rPr>
+          <w:rFonts w:ascii="Source Code Pro" w:hAnsi="Source Code Pro"/>
+          <w:sz w:val="20"/>
+          <w:szCs w:val="20"/>
+        </w:rPr>
+        <w:t>als ein Schlüsselwort (z.B. „IP-Adresse“)</w:t>
+      </w:r>
+    </w:p>
+    <w:p>
+      <w:pPr>
+        <w:pStyle w:val="Listenabsatz"/>
+        <w:numPr>
+          <w:ilvl w:val="0"/>
+          <w:numId w:val="1"/>
+        </w:numPr>
+        <w:ind w:firstLine="126"/>
+        <w:rPr>
+          <w:rFonts w:ascii="Source Code Pro" w:hAnsi="Source Code Pro"/>
+          <w:sz w:val="20"/>
+          <w:szCs w:val="20"/>
+          <w:lang w:val="de-DE"/>
+        </w:rPr>
+      </w:pPr>
+      <w:r>
+        <w:rPr>
+          <w:lang w:val="de-DE"/>
+        </w:rPr>
+        <w:t>alle anderen</w:t>
+      </w:r>
+      <w:r>
+        <w:rPr>
+          <w:lang w:val="de-DE"/>
+        </w:rPr>
+        <w:t xml:space="preserve">: hier ist </w:t>
+      </w:r>
+      <w:r>
+        <w:rPr>
+          <w:rFonts w:ascii="Source Code Pro" w:hAnsi="Source Code Pro"/>
+          <w:sz w:val="20"/>
+          <w:szCs w:val="20"/>
+        </w:rPr>
+        <w:t>"</w:t>
+      </w:r>
+      <w:proofErr w:type="spellStart"/>
+      <w:r>
+        <w:rPr>
+          <w:rFonts w:ascii="Source Code Pro" w:hAnsi="Source Code Pro"/>
+          <w:sz w:val="20"/>
+          <w:szCs w:val="20"/>
+        </w:rPr>
+        <w:t>word</w:t>
+      </w:r>
+      <w:proofErr w:type="spellEnd"/>
+      <w:r>
+        <w:rPr>
+          <w:rFonts w:ascii="Source Code Pro" w:hAnsi="Source Code Pro"/>
+          <w:sz w:val="20"/>
+          <w:szCs w:val="20"/>
+        </w:rPr>
+        <w:t>"</w:t>
+      </w:r>
+      <w:r>
+        <w:rPr>
+          <w:lang w:val="de-DE"/>
+        </w:rPr>
+        <w:t xml:space="preserve"> der Befehl selbst (z.B. </w:t>
+      </w:r>
+      <w:r>
+        <w:rPr>
+          <w:rFonts w:ascii="Source Code Pro" w:hAnsi="Source Code Pro"/>
+          <w:sz w:val="20"/>
+          <w:szCs w:val="20"/>
+        </w:rPr>
+        <w:t>"ping")</w:t>
+      </w:r>
+    </w:p>
+    <w:p>
+      <w:pPr>
+        <w:ind w:left="397"/>
+        <w:rPr>
+          <w:rFonts w:ascii="Source Code Pro" w:hAnsi="Source Code Pro"/>
+          <w:sz w:val="20"/>
+          <w:szCs w:val="20"/>
+          <w:lang w:val="de-DE"/>
+        </w:rPr>
+      </w:pPr>
+      <w:r>
+        <w:rPr>
+          <w:rFonts w:ascii="Source Code Pro" w:hAnsi="Source Code Pro"/>
+          <w:sz w:val="20"/>
+          <w:szCs w:val="20"/>
+          <w:lang w:val="de-DE"/>
+        </w:rPr>
+        <w:t xml:space="preserve">Der folgende Codeblock wird in den </w:t>
+      </w:r>
+      <w:r>
+        <w:rPr>
+          <w:rFonts w:ascii="Source Code Pro" w:hAnsi="Source Code Pro"/>
+          <w:sz w:val="20"/>
+          <w:szCs w:val="20"/>
+        </w:rPr>
+        <w:t>"</w:t>
+      </w:r>
+      <w:proofErr w:type="spellStart"/>
+      <w:r>
+        <w:rPr>
+          <w:rFonts w:ascii="Source Code Pro" w:hAnsi="Source Code Pro"/>
+          <w:sz w:val="20"/>
+          <w:szCs w:val="20"/>
+        </w:rPr>
+        <w:t>words</w:t>
+      </w:r>
+      <w:proofErr w:type="spellEnd"/>
+      <w:r>
+        <w:rPr>
+          <w:rFonts w:ascii="Source Code Pro" w:hAnsi="Source Code Pro"/>
+          <w:sz w:val="20"/>
+          <w:szCs w:val="20"/>
+        </w:rPr>
+        <w:t>"</w:t>
+      </w:r>
+      <w:r>
+        <w:rPr>
+          <w:rFonts w:ascii="Source Code Pro" w:hAnsi="Source Code Pro"/>
+          <w:sz w:val="20"/>
+          <w:szCs w:val="20"/>
+        </w:rPr>
+        <w:t xml:space="preserve"> Array geschrieben</w:t>
+      </w:r>
     </w:p>
     <w:p>
       <w:pPr>
@@ -1153,7 +1656,7 @@
                     </pic:cNvPicPr>
                   </pic:nvPicPr>
                   <pic:blipFill>
-                    <a:blip r:embed="rId6" cstate="print">
+                    <a:blip r:embed="rId7" cstate="print">
                       <a:extLst>
                         <a:ext uri="{28A0092B-C50C-407E-A947-70E740481C1C}">
                           <a14:useLocalDpi xmlns:a14="http://schemas.microsoft.com/office/drawing/2010/main" val="0"/>
@@ -1212,6 +1715,14 @@
           <w:sz w:val="20"/>
           <w:szCs w:val="20"/>
         </w:rPr>
+        <w:t xml:space="preserve">   </w:t>
+      </w:r>
+      <w:r>
+        <w:rPr>
+          <w:rFonts w:ascii="Source Code Pro" w:hAnsi="Source Code Pro"/>
+          <w:sz w:val="20"/>
+          <w:szCs w:val="20"/>
+        </w:rPr>
         <w:t>{</w:t>
       </w:r>
     </w:p>
@@ -1231,7 +1742,79 @@
           <w:sz w:val="20"/>
           <w:szCs w:val="20"/>
         </w:rPr>
-        <w:t xml:space="preserve">   „type“: [Typ],</w:t>
+        <w:t xml:space="preserve">  </w:t>
+      </w:r>
+      <w:r>
+        <w:rPr>
+          <w:rFonts w:ascii="Source Code Pro" w:hAnsi="Source Code Pro"/>
+          <w:sz w:val="20"/>
+          <w:szCs w:val="20"/>
+        </w:rPr>
+        <w:t xml:space="preserve"> </w:t>
+      </w:r>
+      <w:r>
+        <w:rPr>
+          <w:rFonts w:ascii="Source Code Pro" w:hAnsi="Source Code Pro"/>
+          <w:sz w:val="20"/>
+          <w:szCs w:val="20"/>
+        </w:rPr>
+        <w:t xml:space="preserve">   </w:t>
+      </w:r>
+      <w:r>
+        <w:rPr>
+          <w:rFonts w:ascii="Source Code Pro" w:hAnsi="Source Code Pro"/>
+          <w:sz w:val="20"/>
+          <w:szCs w:val="20"/>
+        </w:rPr>
+        <w:t>"</w:t>
+      </w:r>
+      <w:r>
+        <w:rPr>
+          <w:rFonts w:ascii="Source Code Pro" w:hAnsi="Source Code Pro"/>
+          <w:sz w:val="20"/>
+          <w:szCs w:val="20"/>
+        </w:rPr>
+        <w:t>type</w:t>
+      </w:r>
+      <w:r>
+        <w:rPr>
+          <w:rFonts w:ascii="Source Code Pro" w:hAnsi="Source Code Pro"/>
+          <w:sz w:val="20"/>
+          <w:szCs w:val="20"/>
+        </w:rPr>
+        <w:t>"</w:t>
+      </w:r>
+      <w:r>
+        <w:rPr>
+          <w:rFonts w:ascii="Source Code Pro" w:hAnsi="Source Code Pro"/>
+          <w:sz w:val="20"/>
+          <w:szCs w:val="20"/>
+        </w:rPr>
+        <w:t>:</w:t>
+      </w:r>
+      <w:r>
+        <w:rPr>
+          <w:rFonts w:ascii="Source Code Pro" w:hAnsi="Source Code Pro"/>
+          <w:sz w:val="20"/>
+          <w:szCs w:val="20"/>
+        </w:rPr>
+        <w:t xml:space="preserve"> </w:t>
+      </w:r>
+      <w:r>
+        <w:rPr>
+          <w:rFonts w:ascii="Source Code Pro" w:hAnsi="Source Code Pro"/>
+          <w:sz w:val="20"/>
+          <w:szCs w:val="20"/>
+        </w:rPr>
+        <w:t>""</w:t>
+      </w:r>
+      <w:r>
+        <w:rPr>
+          <w:rFonts w:ascii="Source Code Pro" w:hAnsi="Source Code Pro"/>
+          <w:sz w:val="20"/>
+          <w:szCs w:val="20"/>
+        </w:rPr>
+        <w:t>,</w:t>
       </w:r>
     </w:p>
     <w:p>
@@ -1250,7 +1833,23 @@
           <w:sz w:val="20"/>
           <w:szCs w:val="20"/>
         </w:rPr>
-        <w:t xml:space="preserve">   „</w:t>
+        <w:t xml:space="preserve">   </w:t>
+      </w:r>
+      <w:r>
+        <w:rPr>
+          <w:rFonts w:ascii="Source Code Pro" w:hAnsi="Source Code Pro"/>
+          <w:sz w:val="20"/>
+          <w:szCs w:val="20"/>
+        </w:rPr>
+        <w:t xml:space="preserve">   </w:t>
+      </w:r>
+      <w:r>
+        <w:rPr>
+          <w:rFonts w:ascii="Source Code Pro" w:hAnsi="Source Code Pro"/>
+          <w:sz w:val="20"/>
+          <w:szCs w:val="20"/>
+        </w:rPr>
+        <w:t>"</w:t>
       </w:r>
       <w:proofErr w:type="spellStart"/>
       <w:r>
@@ -1268,7 +1867,23 @@
           <w:sz w:val="20"/>
           <w:szCs w:val="20"/>
         </w:rPr>
-        <w:t>“: „Schlüsselwort“</w:t>
+        <w:t>"</w:t>
+      </w:r>
+      <w:r>
+        <w:rPr>
+          <w:rFonts w:ascii="Source Code Pro" w:hAnsi="Source Code Pro"/>
+          <w:sz w:val="20"/>
+          <w:szCs w:val="20"/>
+        </w:rPr>
+        <w:t xml:space="preserve">: </w:t>
+      </w:r>
+      <w:r>
+        <w:rPr>
+          <w:rFonts w:ascii="Source Code Pro" w:hAnsi="Source Code Pro"/>
+          <w:sz w:val="20"/>
+          <w:szCs w:val="20"/>
+        </w:rPr>
+        <w:t>""</w:t>
       </w:r>
     </w:p>
     <w:p>
@@ -1279,9 +1894,16 @@
           <w:rFonts w:ascii="Source Code Pro" w:hAnsi="Source Code Pro"/>
           <w:sz w:val="20"/>
           <w:szCs w:val="20"/>
-          <w:lang w:val="en-US"/>
-        </w:rPr>
-      </w:pPr>
+        </w:rPr>
+      </w:pPr>
+      <w:r>
+        <w:rPr>
+          <w:rFonts w:ascii="Source Code Pro" w:hAnsi="Source Code Pro"/>
+          <w:sz w:val="20"/>
+          <w:szCs w:val="20"/>
+        </w:rPr>
+        <w:t xml:space="preserve">   </w:t>
+      </w:r>
       <w:r>
         <w:rPr>
           <w:rFonts w:ascii="Source Code Pro" w:hAnsi="Source Code Pro"/>
@@ -1291,20 +1913,8 @@
         <w:t>}</w:t>
       </w:r>
     </w:p>
-    <w:p>
-      <w:pPr>
-        <w:rPr>
-          <w:lang w:val="en-US"/>
-        </w:rPr>
-      </w:pPr>
-    </w:p>
-    <w:p>
-      <w:pPr>
-        <w:rPr>
-          <w:lang w:val="en-US"/>
-        </w:rPr>
-      </w:pPr>
-    </w:p>
+    <w:p/>
+    <w:p/>
     <w:sectPr>
       <w:pgSz w:w="11906" w:h="16838"/>
       <w:pgMar w:top="720" w:right="720" w:bottom="720" w:left="720" w:header="708" w:footer="708" w:gutter="0"/>
@@ -1332,7 +1942,7 @@
         <w:rFonts w:ascii="Calibri" w:eastAsiaTheme="minorHAnsi" w:hAnsi="Calibri" w:cs="Calibri" w:hint="default"/>
       </w:rPr>
     </w:lvl>
-    <w:lvl w:ilvl="1" w:tplc="0C070003" w:tentative="1">
+    <w:lvl w:ilvl="1" w:tplc="0C070003">
       <w:start w:val="1"/>
       <w:numFmt w:val="bullet"/>
       <w:lvlText w:val="o"/>
@@ -2203,4 +2813,16 @@
     </a:ext>
   </a:extLst>
 </a:theme>
+</file>
+
+<file path=customXml/item1.xml><?xml version="1.0" encoding="utf-8"?>
+<b:Sources xmlns:b="http://schemas.openxmlformats.org/officeDocument/2006/bibliography" xmlns="http://schemas.openxmlformats.org/officeDocument/2006/bibliography" SelectedStyle="\APASixthEditionOfficeOnline.xsl" StyleName="APA" Version="6"/>
+</file>
+
+<file path=customXml/itemProps1.xml><?xml version="1.0" encoding="utf-8"?>
+<ds:datastoreItem xmlns:ds="http://schemas.openxmlformats.org/officeDocument/2006/customXml" ds:itemID="{39F169BD-9D11-4986-8FBA-DB80BBE73936}">
+  <ds:schemaRefs>
+    <ds:schemaRef ds:uri="http://schemas.openxmlformats.org/officeDocument/2006/bibliography"/>
+  </ds:schemaRefs>
+</ds:datastoreItem>
 </file>
</xml_diff>

<commit_message>
extended  JSON word documentation
</commit_message>
<xml_diff>
--- a/documentation/wordbrrrrrrdatei.docx
+++ b/documentation/wordbrrrrrrdatei.docx
@@ -759,7 +759,7 @@
       <w:pPr>
         <w:shd w:val="clear" w:color="auto" w:fill="D0CECE" w:themeFill="background2" w:themeFillShade="E6"/>
         <w:spacing w:after="0"/>
-        <w:ind w:left="1191" w:firstLine="397"/>
+        <w:ind w:left="2382" w:firstLine="397"/>
         <w:rPr>
           <w:rFonts w:ascii="Source Code Pro" w:hAnsi="Source Code Pro"/>
           <w:sz w:val="20"/>
@@ -783,27 +783,43 @@
           <w:szCs w:val="20"/>
           <w:lang w:val="en-US"/>
         </w:rPr>
-        <w:t>„</w:t>
-      </w:r>
-      <w:proofErr w:type="gramStart"/>
-      <w:r>
-        <w:rPr>
-          <w:rFonts w:ascii="Source Code Pro" w:hAnsi="Source Code Pro"/>
-          <w:sz w:val="20"/>
-          <w:szCs w:val="20"/>
-          <w:lang w:val="en-US"/>
-        </w:rPr>
-        <w:t>category“</w:t>
-      </w:r>
-      <w:proofErr w:type="gramEnd"/>
-      <w:r>
-        <w:rPr>
-          <w:rFonts w:ascii="Source Code Pro" w:hAnsi="Source Code Pro"/>
-          <w:sz w:val="20"/>
-          <w:szCs w:val="20"/>
-          <w:lang w:val="en-US"/>
-        </w:rPr>
-        <w:t>: „</w:t>
+        <w:t>"</w:t>
+      </w:r>
+      <w:r>
+        <w:rPr>
+          <w:rFonts w:ascii="Source Code Pro" w:hAnsi="Source Code Pro"/>
+          <w:sz w:val="20"/>
+          <w:szCs w:val="20"/>
+          <w:lang w:val="en-US"/>
+        </w:rPr>
+        <w:t>category</w:t>
+      </w:r>
+      <w:r>
+        <w:rPr>
+          <w:rFonts w:ascii="Source Code Pro" w:hAnsi="Source Code Pro"/>
+          <w:sz w:val="20"/>
+          <w:szCs w:val="20"/>
+          <w:lang w:val="en-US"/>
+        </w:rPr>
+        <w:t>"</w:t>
+      </w:r>
+      <w:r>
+        <w:rPr>
+          <w:rFonts w:ascii="Source Code Pro" w:hAnsi="Source Code Pro"/>
+          <w:sz w:val="20"/>
+          <w:szCs w:val="20"/>
+          <w:lang w:val="en-US"/>
+        </w:rPr>
+        <w:t xml:space="preserve">: </w:t>
+      </w:r>
+      <w:r>
+        <w:rPr>
+          <w:rFonts w:ascii="Source Code Pro" w:hAnsi="Source Code Pro"/>
+          <w:sz w:val="20"/>
+          <w:szCs w:val="20"/>
+          <w:lang w:val="en-US"/>
+        </w:rPr>
+        <w:t>"</w:t>
       </w:r>
       <w:r>
         <w:rPr>
@@ -821,7 +837,7 @@
           <w:szCs w:val="20"/>
           <w:lang w:val="en-US"/>
         </w:rPr>
-        <w:t>“</w:t>
+        <w:t>"</w:t>
       </w:r>
       <w:r>
         <w:rPr>
@@ -861,7 +877,7 @@
           <w:szCs w:val="20"/>
           <w:lang w:val="en-US"/>
         </w:rPr>
-        <w:t>„</w:t>
+        <w:t>"</w:t>
       </w:r>
       <w:r>
         <w:rPr>
@@ -882,13 +898,15 @@
           <w:rFonts w:ascii="Source Code Pro" w:hAnsi="Source Code Pro"/>
           <w:sz w:val="20"/>
           <w:szCs w:val="20"/>
-        </w:rPr>
-      </w:pPr>
-      <w:r>
-        <w:rPr>
-          <w:rFonts w:ascii="Source Code Pro" w:hAnsi="Source Code Pro"/>
-          <w:sz w:val="20"/>
-          <w:szCs w:val="20"/>
+          <w:lang w:val="en-US"/>
+        </w:rPr>
+      </w:pPr>
+      <w:r>
+        <w:rPr>
+          <w:rFonts w:ascii="Source Code Pro" w:hAnsi="Source Code Pro"/>
+          <w:sz w:val="20"/>
+          <w:szCs w:val="20"/>
+          <w:lang w:val="en-US"/>
         </w:rPr>
         <w:t>},</w:t>
       </w:r>
@@ -902,13 +920,15 @@
           <w:rFonts w:ascii="Source Code Pro" w:hAnsi="Source Code Pro"/>
           <w:sz w:val="20"/>
           <w:szCs w:val="20"/>
-        </w:rPr>
-      </w:pPr>
-      <w:r>
-        <w:rPr>
-          <w:rFonts w:ascii="Source Code Pro" w:hAnsi="Source Code Pro"/>
-          <w:sz w:val="20"/>
-          <w:szCs w:val="20"/>
+          <w:lang w:val="en-US"/>
+        </w:rPr>
+      </w:pPr>
+      <w:r>
+        <w:rPr>
+          <w:rFonts w:ascii="Source Code Pro" w:hAnsi="Source Code Pro"/>
+          <w:sz w:val="20"/>
+          <w:szCs w:val="20"/>
+          <w:lang w:val="en-US"/>
         </w:rPr>
         <w:t>{</w:t>
       </w:r>
@@ -922,13 +942,15 @@
           <w:rFonts w:ascii="Source Code Pro" w:hAnsi="Source Code Pro"/>
           <w:sz w:val="20"/>
           <w:szCs w:val="20"/>
-        </w:rPr>
-      </w:pPr>
-      <w:r>
-        <w:rPr>
-          <w:rFonts w:ascii="Source Code Pro" w:hAnsi="Source Code Pro"/>
-          <w:sz w:val="20"/>
-          <w:szCs w:val="20"/>
+          <w:lang w:val="en-US"/>
+        </w:rPr>
+      </w:pPr>
+      <w:r>
+        <w:rPr>
+          <w:rFonts w:ascii="Source Code Pro" w:hAnsi="Source Code Pro"/>
+          <w:sz w:val="20"/>
+          <w:szCs w:val="20"/>
+          <w:lang w:val="en-US"/>
         </w:rPr>
         <w:t xml:space="preserve">   </w:t>
       </w:r>
@@ -937,32 +959,52 @@
           <w:rFonts w:ascii="Source Code Pro" w:hAnsi="Source Code Pro"/>
           <w:sz w:val="20"/>
           <w:szCs w:val="20"/>
-        </w:rPr>
-        <w:t>„</w:t>
-      </w:r>
-      <w:proofErr w:type="spellStart"/>
-      <w:r>
-        <w:rPr>
-          <w:rFonts w:ascii="Source Code Pro" w:hAnsi="Source Code Pro"/>
-          <w:sz w:val="20"/>
-          <w:szCs w:val="20"/>
+          <w:lang w:val="en-US"/>
+        </w:rPr>
+        <w:t>"</w:t>
+      </w:r>
+      <w:r>
+        <w:rPr>
+          <w:rFonts w:ascii="Source Code Pro" w:hAnsi="Source Code Pro"/>
+          <w:sz w:val="20"/>
+          <w:szCs w:val="20"/>
+          <w:lang w:val="en-US"/>
         </w:rPr>
         <w:t>category</w:t>
       </w:r>
-      <w:proofErr w:type="spellEnd"/>
-      <w:r>
-        <w:rPr>
-          <w:rFonts w:ascii="Source Code Pro" w:hAnsi="Source Code Pro"/>
-          <w:sz w:val="20"/>
-          <w:szCs w:val="20"/>
-        </w:rPr>
-        <w:t>“: „</w:t>
-      </w:r>
-      <w:r>
-        <w:rPr>
-          <w:rFonts w:ascii="Source Code Pro" w:hAnsi="Source Code Pro"/>
-          <w:sz w:val="20"/>
-          <w:szCs w:val="20"/>
+      <w:r>
+        <w:rPr>
+          <w:rFonts w:ascii="Source Code Pro" w:hAnsi="Source Code Pro"/>
+          <w:sz w:val="20"/>
+          <w:szCs w:val="20"/>
+          <w:lang w:val="en-US"/>
+        </w:rPr>
+        <w:t>"</w:t>
+      </w:r>
+      <w:r>
+        <w:rPr>
+          <w:rFonts w:ascii="Source Code Pro" w:hAnsi="Source Code Pro"/>
+          <w:sz w:val="20"/>
+          <w:szCs w:val="20"/>
+          <w:lang w:val="en-US"/>
+        </w:rPr>
+        <w:t xml:space="preserve">: </w:t>
+      </w:r>
+      <w:r>
+        <w:rPr>
+          <w:rFonts w:ascii="Source Code Pro" w:hAnsi="Source Code Pro"/>
+          <w:sz w:val="20"/>
+          <w:szCs w:val="20"/>
+          <w:lang w:val="en-US"/>
+        </w:rPr>
+        <w:t>"</w:t>
+      </w:r>
+      <w:r>
+        <w:rPr>
+          <w:rFonts w:ascii="Source Code Pro" w:hAnsi="Source Code Pro"/>
+          <w:sz w:val="20"/>
+          <w:szCs w:val="20"/>
+          <w:lang w:val="en-US"/>
         </w:rPr>
         <w:t>Mode 2</w:t>
       </w:r>
@@ -971,8 +1013,9 @@
           <w:rFonts w:ascii="Source Code Pro" w:hAnsi="Source Code Pro"/>
           <w:sz w:val="20"/>
           <w:szCs w:val="20"/>
-        </w:rPr>
-        <w:t>“</w:t>
+          <w:lang w:val="en-US"/>
+        </w:rPr>
+        <w:t>"</w:t>
       </w:r>
     </w:p>
     <w:p>
@@ -991,6 +1034,7 @@
           <w:rFonts w:ascii="Source Code Pro" w:hAnsi="Source Code Pro"/>
           <w:sz w:val="20"/>
           <w:szCs w:val="20"/>
+          <w:lang w:val="en-US"/>
         </w:rPr>
         <w:t xml:space="preserve">   </w:t>
       </w:r>
@@ -1001,16 +1045,34 @@
           <w:szCs w:val="20"/>
           <w:lang w:val="en-US"/>
         </w:rPr>
-        <w:t>„</w:t>
-      </w:r>
-      <w:r>
-        <w:rPr>
-          <w:rFonts w:ascii="Source Code Pro" w:hAnsi="Source Code Pro"/>
-          <w:sz w:val="20"/>
-          <w:szCs w:val="20"/>
-          <w:lang w:val="en-US"/>
-        </w:rPr>
-        <w:t>words”: []</w:t>
+        <w:t>"</w:t>
+      </w:r>
+      <w:proofErr w:type="spellStart"/>
+      <w:r>
+        <w:rPr>
+          <w:rFonts w:ascii="Source Code Pro" w:hAnsi="Source Code Pro"/>
+          <w:sz w:val="20"/>
+          <w:szCs w:val="20"/>
+        </w:rPr>
+        <w:t>words</w:t>
+      </w:r>
+      <w:proofErr w:type="spellEnd"/>
+      <w:r>
+        <w:rPr>
+          <w:rFonts w:ascii="Source Code Pro" w:hAnsi="Source Code Pro"/>
+          <w:sz w:val="20"/>
+          <w:szCs w:val="20"/>
+          <w:lang w:val="en-US"/>
+        </w:rPr>
+        <w:t>"</w:t>
+      </w:r>
+      <w:r>
+        <w:rPr>
+          <w:rFonts w:ascii="Source Code Pro" w:hAnsi="Source Code Pro"/>
+          <w:sz w:val="20"/>
+          <w:szCs w:val="20"/>
+        </w:rPr>
+        <w:t>: []</w:t>
       </w:r>
     </w:p>
     <w:p>
@@ -1076,126 +1138,148 @@
       </w:pPr>
     </w:p>
     <w:p>
-      <w:r>
-        <w:rPr>
+      <w:pPr>
+        <w:rPr>
+          <w:rFonts w:cstheme="minorHAnsi"/>
+        </w:rPr>
+      </w:pPr>
+      <w:r>
+        <w:rPr>
+          <w:rFonts w:cstheme="minorHAnsi"/>
           <w:lang w:val="de-DE"/>
         </w:rPr>
         <w:t xml:space="preserve">Modes haben nun auch ihre </w:t>
       </w:r>
+      <w:r>
+        <w:rPr>
+          <w:rFonts w:cstheme="minorHAnsi"/>
+          <w:lang w:val="de-DE"/>
+        </w:rPr>
+        <w:t>Befehle</w:t>
+      </w:r>
+      <w:r>
+        <w:rPr>
+          <w:rFonts w:cstheme="minorHAnsi"/>
+          <w:lang w:val="de-DE"/>
+        </w:rPr>
+        <w:t>.</w:t>
+      </w:r>
+      <w:r>
+        <w:rPr>
+          <w:rFonts w:cstheme="minorHAnsi"/>
+          <w:lang w:val="de-DE"/>
+        </w:rPr>
+        <w:t xml:space="preserve"> </w:t>
+      </w:r>
+      <w:r>
+        <w:rPr>
+          <w:rFonts w:cstheme="minorHAnsi"/>
+          <w:lang w:val="de-DE"/>
+        </w:rPr>
+        <w:t xml:space="preserve">Jeder Befehl hat </w:t>
+      </w:r>
+      <w:r>
+        <w:rPr>
+          <w:rFonts w:cstheme="minorHAnsi"/>
+        </w:rPr>
+        <w:t>"</w:t>
+      </w:r>
+      <w:r>
+        <w:rPr>
+          <w:rFonts w:cstheme="minorHAnsi"/>
+        </w:rPr>
+        <w:t>type</w:t>
+      </w:r>
+      <w:r>
+        <w:rPr>
+          <w:rFonts w:cstheme="minorHAnsi"/>
+        </w:rPr>
+        <w:t>"</w:t>
+      </w:r>
+      <w:r>
+        <w:rPr>
+          <w:rFonts w:cstheme="minorHAnsi"/>
+        </w:rPr>
+        <w:t xml:space="preserve"> und </w:t>
+      </w:r>
+      <w:r>
+        <w:rPr>
+          <w:rFonts w:cstheme="minorHAnsi"/>
+        </w:rPr>
+        <w:t>"</w:t>
+      </w:r>
       <w:proofErr w:type="spellStart"/>
       <w:r>
         <w:rPr>
-          <w:lang w:val="de-DE"/>
-        </w:rPr>
-        <w:t>Befehele</w:t>
+          <w:rFonts w:cstheme="minorHAnsi"/>
+        </w:rPr>
+        <w:t>word</w:t>
       </w:r>
       <w:proofErr w:type="spellEnd"/>
       <w:r>
         <w:rPr>
-          <w:lang w:val="de-DE"/>
-        </w:rPr>
-        <w:t>.</w:t>
-      </w:r>
-      <w:r>
-        <w:rPr>
-          <w:lang w:val="de-DE"/>
+          <w:rFonts w:cstheme="minorHAnsi"/>
+        </w:rPr>
+        <w:t xml:space="preserve">" </w:t>
+      </w:r>
+      <w:r>
+        <w:rPr>
+          <w:rFonts w:cstheme="minorHAnsi"/>
+        </w:rPr>
+        <w:t xml:space="preserve">als </w:t>
+      </w:r>
+      <w:proofErr w:type="spellStart"/>
+      <w:r>
+        <w:rPr>
+          <w:rFonts w:cstheme="minorHAnsi"/>
+        </w:rPr>
+        <w:t>Object</w:t>
+      </w:r>
+      <w:proofErr w:type="spellEnd"/>
+      <w:r>
+        <w:rPr>
+          <w:rFonts w:cstheme="minorHAnsi"/>
         </w:rPr>
         <w:t xml:space="preserve"> </w:t>
       </w:r>
-      <w:r>
-        <w:rPr>
-          <w:lang w:val="de-DE"/>
-        </w:rPr>
-        <w:t xml:space="preserve">Jeder Befehl hat </w:t>
-      </w:r>
-      <w:r>
-        <w:rPr>
-          <w:rFonts w:ascii="Source Code Pro" w:hAnsi="Source Code Pro"/>
-          <w:sz w:val="20"/>
-          <w:szCs w:val="20"/>
+      <w:proofErr w:type="spellStart"/>
+      <w:r>
+        <w:rPr>
+          <w:rFonts w:cstheme="minorHAnsi"/>
+        </w:rPr>
+        <w:t>keys</w:t>
+      </w:r>
+      <w:proofErr w:type="spellEnd"/>
+    </w:p>
+    <w:p>
+      <w:pPr>
+        <w:rPr>
+          <w:rFonts w:cstheme="minorHAnsi"/>
+          <w:lang w:val="de-DE"/>
+        </w:rPr>
+      </w:pPr>
+      <w:r>
+        <w:rPr>
+          <w:rFonts w:cstheme="minorHAnsi"/>
+        </w:rPr>
+        <w:tab/>
+      </w:r>
+      <w:r>
+        <w:rPr>
+          <w:rFonts w:cstheme="minorHAnsi"/>
+          <w:lang w:val="de-DE"/>
+        </w:rPr>
+        <w:t>Die folgenden Typen können dabei für type</w:t>
+      </w:r>
+      <w:r>
+        <w:rPr>
+          <w:rFonts w:cstheme="minorHAnsi"/>
         </w:rPr>
         <w:t>"</w:t>
       </w:r>
       <w:r>
-        <w:t>type</w:t>
-      </w:r>
-      <w:r>
-        <w:rPr>
-          <w:rFonts w:ascii="Source Code Pro" w:hAnsi="Source Code Pro"/>
-          <w:sz w:val="20"/>
-          <w:szCs w:val="20"/>
-        </w:rPr>
-        <w:t>"</w:t>
-      </w:r>
-      <w:r>
-        <w:t xml:space="preserve"> und </w:t>
-      </w:r>
-      <w:r>
-        <w:rPr>
-          <w:rFonts w:ascii="Source Code Pro" w:hAnsi="Source Code Pro"/>
-          <w:sz w:val="20"/>
-          <w:szCs w:val="20"/>
-        </w:rPr>
-        <w:t>"</w:t>
-      </w:r>
-      <w:proofErr w:type="spellStart"/>
-      <w:r>
-        <w:t>word</w:t>
-      </w:r>
-      <w:proofErr w:type="spellEnd"/>
-      <w:r>
-        <w:rPr>
-          <w:rFonts w:ascii="Source Code Pro" w:hAnsi="Source Code Pro"/>
-          <w:sz w:val="20"/>
-          <w:szCs w:val="20"/>
-        </w:rPr>
-        <w:t>"</w:t>
-      </w:r>
-      <w:r>
-        <w:t xml:space="preserve"> </w:t>
-      </w:r>
-      <w:r>
-        <w:t xml:space="preserve">als </w:t>
-      </w:r>
-      <w:proofErr w:type="spellStart"/>
-      <w:r>
-        <w:t>Object</w:t>
-      </w:r>
-      <w:proofErr w:type="spellEnd"/>
-      <w:r>
-        <w:t xml:space="preserve"> </w:t>
-      </w:r>
-      <w:proofErr w:type="spellStart"/>
-      <w:r>
-        <w:t>keys</w:t>
-      </w:r>
-      <w:proofErr w:type="spellEnd"/>
-    </w:p>
-    <w:p>
-      <w:pPr>
-        <w:rPr>
-          <w:lang w:val="de-DE"/>
-        </w:rPr>
-      </w:pPr>
-      <w:r>
-        <w:tab/>
-      </w:r>
-      <w:r>
-        <w:rPr>
-          <w:lang w:val="de-DE"/>
-        </w:rPr>
-        <w:t>Die folgenden Typen können dabei für type</w:t>
-      </w:r>
-      <w:r>
-        <w:rPr>
-          <w:rFonts w:ascii="Source Code Pro" w:hAnsi="Source Code Pro"/>
-          <w:sz w:val="20"/>
-          <w:szCs w:val="20"/>
-        </w:rPr>
-        <w:t>"</w:t>
-      </w:r>
-      <w:r>
-        <w:rPr>
+        <w:rPr>
+          <w:rFonts w:cstheme="minorHAnsi"/>
           <w:lang w:val="de-DE"/>
         </w:rPr>
         <w:t xml:space="preserve"> angeschrieben werden</w:t>
@@ -1209,18 +1293,21 @@
           <w:numId w:val="1"/>
         </w:numPr>
         <w:rPr>
+          <w:rFonts w:cstheme="minorHAnsi"/>
           <w:lang w:val="de-DE"/>
         </w:rPr>
       </w:pPr>
       <w:proofErr w:type="spellStart"/>
       <w:r>
         <w:rPr>
+          <w:rFonts w:cstheme="minorHAnsi"/>
           <w:lang w:val="de-DE"/>
         </w:rPr>
         <w:t>c</w:t>
       </w:r>
       <w:r>
         <w:rPr>
+          <w:rFonts w:cstheme="minorHAnsi"/>
           <w:lang w:val="de-DE"/>
         </w:rPr>
         <w:t>ommand</w:t>
@@ -1235,18 +1322,21 @@
           <w:numId w:val="1"/>
         </w:numPr>
         <w:rPr>
+          <w:rFonts w:cstheme="minorHAnsi"/>
           <w:lang w:val="de-DE"/>
         </w:rPr>
       </w:pPr>
       <w:proofErr w:type="spellStart"/>
       <w:r>
         <w:rPr>
+          <w:rFonts w:cstheme="minorHAnsi"/>
           <w:lang w:val="de-DE"/>
         </w:rPr>
         <w:t>p</w:t>
       </w:r>
       <w:r>
         <w:rPr>
+          <w:rFonts w:cstheme="minorHAnsi"/>
           <w:lang w:val="de-DE"/>
         </w:rPr>
         <w:t>aram</w:t>
@@ -1261,18 +1351,21 @@
           <w:numId w:val="1"/>
         </w:numPr>
         <w:rPr>
+          <w:rFonts w:cstheme="minorHAnsi"/>
           <w:lang w:val="de-DE"/>
         </w:rPr>
       </w:pPr>
       <w:proofErr w:type="spellStart"/>
       <w:r>
         <w:rPr>
+          <w:rFonts w:cstheme="minorHAnsi"/>
           <w:lang w:val="de-DE"/>
         </w:rPr>
         <w:t>m</w:t>
       </w:r>
       <w:r>
         <w:rPr>
+          <w:rFonts w:cstheme="minorHAnsi"/>
           <w:lang w:val="de-DE"/>
         </w:rPr>
         <w:t>ulticommand</w:t>
@@ -1287,12 +1380,14 @@
           <w:numId w:val="1"/>
         </w:numPr>
         <w:rPr>
+          <w:rFonts w:cstheme="minorHAnsi"/>
           <w:lang w:val="de-DE"/>
         </w:rPr>
       </w:pPr>
       <w:proofErr w:type="spellStart"/>
       <w:r>
         <w:rPr>
+          <w:rFonts w:cstheme="minorHAnsi"/>
           <w:lang w:val="de-DE"/>
         </w:rPr>
         <w:t>enterSubMode</w:t>
@@ -1307,12 +1402,14 @@
           <w:numId w:val="1"/>
         </w:numPr>
         <w:rPr>
+          <w:rFonts w:cstheme="minorHAnsi"/>
           <w:lang w:val="de-DE"/>
         </w:rPr>
       </w:pPr>
       <w:proofErr w:type="spellStart"/>
       <w:r>
         <w:rPr>
+          <w:rFonts w:cstheme="minorHAnsi"/>
           <w:lang w:val="de-DE"/>
         </w:rPr>
         <w:t>exitSubMode</w:t>
@@ -1323,23 +1420,27 @@
       <w:pPr>
         <w:ind w:left="397"/>
         <w:rPr>
-          <w:lang w:val="de-DE"/>
-        </w:rPr>
-      </w:pPr>
-      <w:r>
-        <w:rPr>
+          <w:rFonts w:cstheme="minorHAnsi"/>
+          <w:lang w:val="de-DE"/>
+        </w:rPr>
+      </w:pPr>
+      <w:r>
+        <w:rPr>
+          <w:rFonts w:cstheme="minorHAnsi"/>
           <w:lang w:val="de-DE"/>
         </w:rPr>
         <w:t xml:space="preserve">Wir gehen später auf die </w:t>
       </w:r>
       <w:r>
         <w:rPr>
+          <w:rFonts w:cstheme="minorHAnsi"/>
           <w:lang w:val="de-DE"/>
         </w:rPr>
         <w:t>Funktionen</w:t>
       </w:r>
       <w:r>
         <w:rPr>
+          <w:rFonts w:cstheme="minorHAnsi"/>
           <w:lang w:val="de-DE"/>
         </w:rPr>
         <w:t xml:space="preserve"> dieser Befehle ein.</w:t>
@@ -1349,20 +1450,20 @@
       <w:pPr>
         <w:ind w:left="397"/>
         <w:rPr>
-          <w:lang w:val="de-DE"/>
-        </w:rPr>
-      </w:pPr>
-      <w:r>
-        <w:rPr>
-          <w:rFonts w:ascii="Source Code Pro" w:hAnsi="Source Code Pro"/>
-          <w:sz w:val="20"/>
-          <w:szCs w:val="20"/>
+          <w:rFonts w:cstheme="minorHAnsi"/>
+          <w:lang w:val="de-DE"/>
+        </w:rPr>
+      </w:pPr>
+      <w:r>
+        <w:rPr>
+          <w:rFonts w:cstheme="minorHAnsi"/>
         </w:rPr>
         <w:t>"</w:t>
       </w:r>
       <w:proofErr w:type="spellStart"/>
       <w:r>
         <w:rPr>
+          <w:rFonts w:cstheme="minorHAnsi"/>
           <w:lang w:val="de-DE"/>
         </w:rPr>
         <w:t>word</w:t>
@@ -1370,20 +1471,20 @@
       <w:proofErr w:type="spellEnd"/>
       <w:r>
         <w:rPr>
-          <w:rFonts w:ascii="Source Code Pro" w:hAnsi="Source Code Pro"/>
-          <w:sz w:val="20"/>
-          <w:szCs w:val="20"/>
+          <w:rFonts w:cstheme="minorHAnsi"/>
         </w:rPr>
         <w:t>"</w:t>
       </w:r>
       <w:r>
         <w:rPr>
+          <w:rFonts w:cstheme="minorHAnsi"/>
           <w:lang w:val="de-DE"/>
         </w:rPr>
         <w:t xml:space="preserve"> </w:t>
       </w:r>
       <w:r>
         <w:rPr>
+          <w:rFonts w:cstheme="minorHAnsi"/>
           <w:lang w:val="de-DE"/>
         </w:rPr>
         <w:t>hat abhängig vom Mode verschiedene Funktionen</w:t>
@@ -1397,12 +1498,14 @@
           <w:numId w:val="1"/>
         </w:numPr>
         <w:rPr>
+          <w:rFonts w:cstheme="minorHAnsi"/>
           <w:lang w:val="de-DE"/>
         </w:rPr>
       </w:pPr>
       <w:proofErr w:type="spellStart"/>
       <w:r>
         <w:rPr>
+          <w:rFonts w:cstheme="minorHAnsi"/>
           <w:lang w:val="de-DE"/>
         </w:rPr>
         <w:t>param</w:t>
@@ -1410,27 +1513,28 @@
       <w:proofErr w:type="spellEnd"/>
       <w:r>
         <w:rPr>
+          <w:rFonts w:cstheme="minorHAnsi"/>
           <w:lang w:val="de-DE"/>
         </w:rPr>
         <w:t xml:space="preserve">: hier </w:t>
       </w:r>
       <w:r>
         <w:rPr>
+          <w:rFonts w:cstheme="minorHAnsi"/>
           <w:lang w:val="de-DE"/>
         </w:rPr>
         <w:t xml:space="preserve">agiert </w:t>
       </w:r>
       <w:r>
         <w:rPr>
-          <w:rFonts w:ascii="Source Code Pro" w:hAnsi="Source Code Pro"/>
-          <w:sz w:val="20"/>
-          <w:szCs w:val="20"/>
+          <w:rFonts w:cstheme="minorHAnsi"/>
         </w:rPr>
         <w:t>"</w:t>
       </w:r>
       <w:proofErr w:type="spellStart"/>
       <w:r>
         <w:rPr>
+          <w:rFonts w:cstheme="minorHAnsi"/>
           <w:lang w:val="de-DE"/>
         </w:rPr>
         <w:t>word</w:t>
@@ -1438,35 +1542,31 @@
       <w:proofErr w:type="spellEnd"/>
       <w:r>
         <w:rPr>
-          <w:rFonts w:ascii="Source Code Pro" w:hAnsi="Source Code Pro"/>
-          <w:sz w:val="20"/>
-          <w:szCs w:val="20"/>
+          <w:rFonts w:cstheme="minorHAnsi"/>
         </w:rPr>
         <w:t>"</w:t>
       </w:r>
       <w:r>
         <w:rPr>
-          <w:rFonts w:ascii="Source Code Pro" w:hAnsi="Source Code Pro"/>
-          <w:sz w:val="20"/>
-          <w:szCs w:val="20"/>
-        </w:rPr>
-        <w:t xml:space="preserve"> als eine </w:t>
-      </w:r>
-      <w:proofErr w:type="spellStart"/>
-      <w:r>
-        <w:rPr>
-          <w:rFonts w:ascii="Source Code Pro" w:hAnsi="Source Code Pro"/>
-          <w:sz w:val="20"/>
-          <w:szCs w:val="20"/>
-        </w:rPr>
-        <w:t>Übeschrift</w:t>
-      </w:r>
-      <w:proofErr w:type="spellEnd"/>
-      <w:r>
-        <w:rPr>
-          <w:rFonts w:ascii="Source Code Pro" w:hAnsi="Source Code Pro"/>
-          <w:sz w:val="20"/>
-          <w:szCs w:val="20"/>
+          <w:rFonts w:cstheme="minorHAnsi"/>
+        </w:rPr>
+        <w:t xml:space="preserve"> </w:t>
+      </w:r>
+      <w:r>
+        <w:rPr>
+          <w:rFonts w:cstheme="minorHAnsi"/>
+        </w:rPr>
+        <w:t xml:space="preserve">als eine </w:t>
+      </w:r>
+      <w:r>
+        <w:rPr>
+          <w:rFonts w:cstheme="minorHAnsi"/>
+        </w:rPr>
+        <w:t>Überschrift</w:t>
+      </w:r>
+      <w:r>
+        <w:rPr>
+          <w:rFonts w:cstheme="minorHAnsi"/>
         </w:rPr>
         <w:t xml:space="preserve"> bzw. </w:t>
       </w:r>
@@ -1476,16 +1576,12 @@
         <w:pStyle w:val="Listenabsatz"/>
         <w:ind w:left="1065" w:firstLine="126"/>
         <w:rPr>
-          <w:rFonts w:ascii="Source Code Pro" w:hAnsi="Source Code Pro"/>
-          <w:sz w:val="20"/>
-          <w:szCs w:val="20"/>
-        </w:rPr>
-      </w:pPr>
-      <w:r>
-        <w:rPr>
-          <w:rFonts w:ascii="Source Code Pro" w:hAnsi="Source Code Pro"/>
-          <w:sz w:val="20"/>
-          <w:szCs w:val="20"/>
+          <w:rFonts w:cstheme="minorHAnsi"/>
+        </w:rPr>
+      </w:pPr>
+      <w:r>
+        <w:rPr>
+          <w:rFonts w:cstheme="minorHAnsi"/>
         </w:rPr>
         <w:t>als ein Schlüsselwort (z.B. „IP-Adresse“)</w:t>
       </w:r>
@@ -1499,61 +1595,47 @@
         </w:numPr>
         <w:ind w:firstLine="126"/>
         <w:rPr>
-          <w:rFonts w:ascii="Source Code Pro" w:hAnsi="Source Code Pro"/>
-          <w:sz w:val="20"/>
-          <w:szCs w:val="20"/>
-          <w:lang w:val="de-DE"/>
-        </w:rPr>
-      </w:pPr>
-      <w:r>
-        <w:rPr>
-          <w:lang w:val="de-DE"/>
-        </w:rPr>
-        <w:t>alle anderen</w:t>
-      </w:r>
-      <w:r>
-        <w:rPr>
-          <w:lang w:val="de-DE"/>
-        </w:rPr>
-        <w:t xml:space="preserve">: hier ist </w:t>
-      </w:r>
-      <w:r>
-        <w:rPr>
-          <w:rFonts w:ascii="Source Code Pro" w:hAnsi="Source Code Pro"/>
-          <w:sz w:val="20"/>
-          <w:szCs w:val="20"/>
+          <w:rFonts w:cstheme="minorHAnsi"/>
+          <w:lang w:val="de-DE"/>
+        </w:rPr>
+      </w:pPr>
+      <w:r>
+        <w:rPr>
+          <w:rFonts w:cstheme="minorHAnsi"/>
+          <w:lang w:val="de-DE"/>
+        </w:rPr>
+        <w:t xml:space="preserve">alle anderen: hier ist </w:t>
+      </w:r>
+      <w:r>
+        <w:rPr>
+          <w:rFonts w:cstheme="minorHAnsi"/>
         </w:rPr>
         <w:t>"</w:t>
       </w:r>
       <w:proofErr w:type="spellStart"/>
       <w:r>
         <w:rPr>
-          <w:rFonts w:ascii="Source Code Pro" w:hAnsi="Source Code Pro"/>
-          <w:sz w:val="20"/>
-          <w:szCs w:val="20"/>
+          <w:rFonts w:cstheme="minorHAnsi"/>
         </w:rPr>
         <w:t>word</w:t>
       </w:r>
       <w:proofErr w:type="spellEnd"/>
       <w:r>
         <w:rPr>
-          <w:rFonts w:ascii="Source Code Pro" w:hAnsi="Source Code Pro"/>
-          <w:sz w:val="20"/>
-          <w:szCs w:val="20"/>
+          <w:rFonts w:cstheme="minorHAnsi"/>
         </w:rPr>
         <w:t>"</w:t>
       </w:r>
       <w:r>
         <w:rPr>
+          <w:rFonts w:cstheme="minorHAnsi"/>
           <w:lang w:val="de-DE"/>
         </w:rPr>
         <w:t xml:space="preserve"> der Befehl selbst (z.B. </w:t>
       </w:r>
       <w:r>
         <w:rPr>
-          <w:rFonts w:ascii="Source Code Pro" w:hAnsi="Source Code Pro"/>
-          <w:sz w:val="20"/>
-          <w:szCs w:val="20"/>
+          <w:rFonts w:cstheme="minorHAnsi"/>
         </w:rPr>
         <w:t>"ping")</w:t>
       </w:r>
@@ -1562,62 +1644,23 @@
       <w:pPr>
         <w:ind w:left="397"/>
         <w:rPr>
-          <w:rFonts w:ascii="Source Code Pro" w:hAnsi="Source Code Pro"/>
-          <w:sz w:val="20"/>
-          <w:szCs w:val="20"/>
-          <w:lang w:val="de-DE"/>
-        </w:rPr>
-      </w:pPr>
-      <w:r>
-        <w:rPr>
-          <w:rFonts w:ascii="Source Code Pro" w:hAnsi="Source Code Pro"/>
-          <w:sz w:val="20"/>
-          <w:szCs w:val="20"/>
-          <w:lang w:val="de-DE"/>
-        </w:rPr>
-        <w:t xml:space="preserve">Der folgende Codeblock wird in den </w:t>
-      </w:r>
-      <w:r>
-        <w:rPr>
-          <w:rFonts w:ascii="Source Code Pro" w:hAnsi="Source Code Pro"/>
-          <w:sz w:val="20"/>
-          <w:szCs w:val="20"/>
-        </w:rPr>
-        <w:t>"</w:t>
-      </w:r>
-      <w:proofErr w:type="spellStart"/>
-      <w:r>
-        <w:rPr>
-          <w:rFonts w:ascii="Source Code Pro" w:hAnsi="Source Code Pro"/>
-          <w:sz w:val="20"/>
-          <w:szCs w:val="20"/>
-        </w:rPr>
-        <w:t>words</w:t>
-      </w:r>
-      <w:proofErr w:type="spellEnd"/>
-      <w:r>
-        <w:rPr>
-          <w:rFonts w:ascii="Source Code Pro" w:hAnsi="Source Code Pro"/>
-          <w:sz w:val="20"/>
-          <w:szCs w:val="20"/>
-        </w:rPr>
-        <w:t>"</w:t>
-      </w:r>
-      <w:r>
-        <w:rPr>
-          <w:rFonts w:ascii="Source Code Pro" w:hAnsi="Source Code Pro"/>
-          <w:sz w:val="20"/>
-          <w:szCs w:val="20"/>
-        </w:rPr>
-        <w:t xml:space="preserve"> Array geschrieben</w:t>
-      </w:r>
-    </w:p>
-    <w:p>
-      <w:pPr>
-        <w:rPr>
-          <w:lang w:val="de-DE"/>
-        </w:rPr>
-      </w:pPr>
+          <w:rFonts w:cstheme="minorHAnsi"/>
+        </w:rPr>
+      </w:pPr>
+      <w:r>
+        <w:rPr>
+          <w:rFonts w:cstheme="minorHAnsi"/>
+        </w:rPr>
+        <w:t xml:space="preserve">Der Codeblock sieht </w:t>
+      </w:r>
+      <w:r>
+        <w:rPr>
+          <w:rFonts w:cstheme="minorHAnsi"/>
+        </w:rPr>
+        <w:t>folgendermaßen aus:</w:t>
+      </w:r>
+    </w:p>
+    <w:p>
       <w:r>
         <w:rPr>
           <w:noProof/>
@@ -1695,33 +1738,44 @@
       </w:r>
     </w:p>
     <w:p>
-      <w:r>
-        <w:t>Codeform:</w:t>
+      <w:pPr>
+        <w:rPr>
+          <w:lang w:val="en-US"/>
+        </w:rPr>
+      </w:pPr>
+      <w:proofErr w:type="spellStart"/>
+      <w:r>
+        <w:rPr>
+          <w:lang w:val="en-US"/>
+        </w:rPr>
+        <w:t>Codeform</w:t>
+      </w:r>
+      <w:proofErr w:type="spellEnd"/>
+      <w:r>
+        <w:rPr>
+          <w:lang w:val="en-US"/>
+        </w:rPr>
+        <w:t>:</w:t>
       </w:r>
     </w:p>
     <w:p>
       <w:pPr>
         <w:shd w:val="clear" w:color="auto" w:fill="D0CECE" w:themeFill="background2" w:themeFillShade="E6"/>
         <w:spacing w:after="0"/>
-        <w:rPr>
-          <w:rFonts w:ascii="Source Code Pro" w:hAnsi="Source Code Pro"/>
-          <w:sz w:val="20"/>
-          <w:szCs w:val="20"/>
-        </w:rPr>
-      </w:pPr>
-      <w:r>
-        <w:rPr>
-          <w:rFonts w:ascii="Source Code Pro" w:hAnsi="Source Code Pro"/>
-          <w:sz w:val="20"/>
-          <w:szCs w:val="20"/>
-        </w:rPr>
-        <w:t xml:space="preserve">   </w:t>
-      </w:r>
-      <w:r>
-        <w:rPr>
-          <w:rFonts w:ascii="Source Code Pro" w:hAnsi="Source Code Pro"/>
-          <w:sz w:val="20"/>
-          <w:szCs w:val="20"/>
+        <w:ind w:firstLine="397"/>
+        <w:rPr>
+          <w:rFonts w:ascii="Source Code Pro" w:hAnsi="Source Code Pro"/>
+          <w:sz w:val="20"/>
+          <w:szCs w:val="20"/>
+          <w:lang w:val="en-US"/>
+        </w:rPr>
+      </w:pPr>
+      <w:r>
+        <w:rPr>
+          <w:rFonts w:ascii="Source Code Pro" w:hAnsi="Source Code Pro"/>
+          <w:sz w:val="20"/>
+          <w:szCs w:val="20"/>
+          <w:lang w:val="en-US"/>
         </w:rPr>
         <w:t>{</w:t>
       </w:r>
@@ -1730,25 +1784,65 @@
       <w:pPr>
         <w:shd w:val="clear" w:color="auto" w:fill="D0CECE" w:themeFill="background2" w:themeFillShade="E6"/>
         <w:spacing w:after="0"/>
-        <w:rPr>
-          <w:rFonts w:ascii="Source Code Pro" w:hAnsi="Source Code Pro"/>
-          <w:sz w:val="20"/>
-          <w:szCs w:val="20"/>
-        </w:rPr>
-      </w:pPr>
-      <w:r>
-        <w:rPr>
-          <w:rFonts w:ascii="Source Code Pro" w:hAnsi="Source Code Pro"/>
-          <w:sz w:val="20"/>
-          <w:szCs w:val="20"/>
-        </w:rPr>
-        <w:t xml:space="preserve">  </w:t>
-      </w:r>
-      <w:r>
-        <w:rPr>
-          <w:rFonts w:ascii="Source Code Pro" w:hAnsi="Source Code Pro"/>
-          <w:sz w:val="20"/>
-          <w:szCs w:val="20"/>
+        <w:ind w:left="2382" w:firstLine="397"/>
+        <w:rPr>
+          <w:rFonts w:ascii="Source Code Pro" w:hAnsi="Source Code Pro"/>
+          <w:sz w:val="20"/>
+          <w:szCs w:val="20"/>
+          <w:lang w:val="en-US"/>
+        </w:rPr>
+      </w:pPr>
+      <w:r>
+        <w:rPr>
+          <w:rFonts w:ascii="Source Code Pro" w:hAnsi="Source Code Pro"/>
+          <w:sz w:val="20"/>
+          <w:szCs w:val="20"/>
+          <w:lang w:val="en-US"/>
+        </w:rPr>
+        <w:t xml:space="preserve">   </w:t>
+      </w:r>
+      <w:r>
+        <w:rPr>
+          <w:rFonts w:ascii="Source Code Pro" w:hAnsi="Source Code Pro"/>
+          <w:sz w:val="20"/>
+          <w:szCs w:val="20"/>
+          <w:lang w:val="en-US"/>
+        </w:rPr>
+        <w:t>"</w:t>
+      </w:r>
+      <w:r>
+        <w:rPr>
+          <w:rFonts w:ascii="Source Code Pro" w:hAnsi="Source Code Pro"/>
+          <w:sz w:val="20"/>
+          <w:szCs w:val="20"/>
+          <w:lang w:val="en-US"/>
+        </w:rPr>
+        <w:t>type</w:t>
+      </w:r>
+      <w:r>
+        <w:rPr>
+          <w:rFonts w:ascii="Source Code Pro" w:hAnsi="Source Code Pro"/>
+          <w:sz w:val="20"/>
+          <w:szCs w:val="20"/>
+          <w:lang w:val="en-US"/>
+        </w:rPr>
+        <w:t>"</w:t>
+      </w:r>
+      <w:r>
+        <w:rPr>
+          <w:rFonts w:ascii="Source Code Pro" w:hAnsi="Source Code Pro"/>
+          <w:sz w:val="20"/>
+          <w:szCs w:val="20"/>
+          <w:lang w:val="en-US"/>
+        </w:rPr>
+        <w:t>:</w:t>
+      </w:r>
+      <w:r>
+        <w:rPr>
+          <w:rFonts w:ascii="Source Code Pro" w:hAnsi="Source Code Pro"/>
+          <w:sz w:val="20"/>
+          <w:szCs w:val="20"/>
+          <w:lang w:val="en-US"/>
         </w:rPr>
         <w:t xml:space="preserve"> </w:t>
       </w:r>
@@ -1757,54 +1851,7 @@
           <w:rFonts w:ascii="Source Code Pro" w:hAnsi="Source Code Pro"/>
           <w:sz w:val="20"/>
           <w:szCs w:val="20"/>
-        </w:rPr>
-        <w:t xml:space="preserve">   </w:t>
-      </w:r>
-      <w:r>
-        <w:rPr>
-          <w:rFonts w:ascii="Source Code Pro" w:hAnsi="Source Code Pro"/>
-          <w:sz w:val="20"/>
-          <w:szCs w:val="20"/>
-        </w:rPr>
-        <w:t>"</w:t>
-      </w:r>
-      <w:r>
-        <w:rPr>
-          <w:rFonts w:ascii="Source Code Pro" w:hAnsi="Source Code Pro"/>
-          <w:sz w:val="20"/>
-          <w:szCs w:val="20"/>
-        </w:rPr>
-        <w:t>type</w:t>
-      </w:r>
-      <w:r>
-        <w:rPr>
-          <w:rFonts w:ascii="Source Code Pro" w:hAnsi="Source Code Pro"/>
-          <w:sz w:val="20"/>
-          <w:szCs w:val="20"/>
-        </w:rPr>
-        <w:t>"</w:t>
-      </w:r>
-      <w:r>
-        <w:rPr>
-          <w:rFonts w:ascii="Source Code Pro" w:hAnsi="Source Code Pro"/>
-          <w:sz w:val="20"/>
-          <w:szCs w:val="20"/>
-        </w:rPr>
-        <w:t>:</w:t>
-      </w:r>
-      <w:r>
-        <w:rPr>
-          <w:rFonts w:ascii="Source Code Pro" w:hAnsi="Source Code Pro"/>
-          <w:sz w:val="20"/>
-          <w:szCs w:val="20"/>
-        </w:rPr>
-        <w:t xml:space="preserve"> </w:t>
-      </w:r>
-      <w:r>
-        <w:rPr>
-          <w:rFonts w:ascii="Source Code Pro" w:hAnsi="Source Code Pro"/>
-          <w:sz w:val="20"/>
-          <w:szCs w:val="20"/>
+          <w:lang w:val="en-US"/>
         </w:rPr>
         <w:t>""</w:t>
       </w:r>
@@ -1813,6 +1860,7 @@
           <w:rFonts w:ascii="Source Code Pro" w:hAnsi="Source Code Pro"/>
           <w:sz w:val="20"/>
           <w:szCs w:val="20"/>
+          <w:lang w:val="en-US"/>
         </w:rPr>
         <w:t>,</w:t>
       </w:r>
@@ -1821,17 +1869,20 @@
       <w:pPr>
         <w:shd w:val="clear" w:color="auto" w:fill="D0CECE" w:themeFill="background2" w:themeFillShade="E6"/>
         <w:spacing w:after="0"/>
-        <w:rPr>
-          <w:rFonts w:ascii="Source Code Pro" w:hAnsi="Source Code Pro"/>
-          <w:sz w:val="20"/>
-          <w:szCs w:val="20"/>
-        </w:rPr>
-      </w:pPr>
-      <w:r>
-        <w:rPr>
-          <w:rFonts w:ascii="Source Code Pro" w:hAnsi="Source Code Pro"/>
-          <w:sz w:val="20"/>
-          <w:szCs w:val="20"/>
+        <w:ind w:firstLine="397"/>
+        <w:rPr>
+          <w:rFonts w:ascii="Source Code Pro" w:hAnsi="Source Code Pro"/>
+          <w:sz w:val="20"/>
+          <w:szCs w:val="20"/>
+          <w:lang w:val="en-US"/>
+        </w:rPr>
+      </w:pPr>
+      <w:r>
+        <w:rPr>
+          <w:rFonts w:ascii="Source Code Pro" w:hAnsi="Source Code Pro"/>
+          <w:sz w:val="20"/>
+          <w:szCs w:val="20"/>
+          <w:lang w:val="en-US"/>
         </w:rPr>
         <w:t xml:space="preserve">   </w:t>
       </w:r>
@@ -1840,32 +1891,25 @@
           <w:rFonts w:ascii="Source Code Pro" w:hAnsi="Source Code Pro"/>
           <w:sz w:val="20"/>
           <w:szCs w:val="20"/>
-        </w:rPr>
-        <w:t xml:space="preserve">   </w:t>
-      </w:r>
-      <w:r>
-        <w:rPr>
-          <w:rFonts w:ascii="Source Code Pro" w:hAnsi="Source Code Pro"/>
-          <w:sz w:val="20"/>
-          <w:szCs w:val="20"/>
+          <w:lang w:val="en-US"/>
         </w:rPr>
         <w:t>"</w:t>
       </w:r>
-      <w:proofErr w:type="spellStart"/>
-      <w:r>
-        <w:rPr>
-          <w:rFonts w:ascii="Source Code Pro" w:hAnsi="Source Code Pro"/>
-          <w:sz w:val="20"/>
-          <w:szCs w:val="20"/>
+      <w:r>
+        <w:rPr>
+          <w:rFonts w:ascii="Source Code Pro" w:hAnsi="Source Code Pro"/>
+          <w:sz w:val="20"/>
+          <w:szCs w:val="20"/>
+          <w:lang w:val="en-US"/>
         </w:rPr>
         <w:t>word</w:t>
       </w:r>
-      <w:proofErr w:type="spellEnd"/>
-      <w:r>
-        <w:rPr>
-          <w:rFonts w:ascii="Source Code Pro" w:hAnsi="Source Code Pro"/>
-          <w:sz w:val="20"/>
-          <w:szCs w:val="20"/>
+      <w:r>
+        <w:rPr>
+          <w:rFonts w:ascii="Source Code Pro" w:hAnsi="Source Code Pro"/>
+          <w:sz w:val="20"/>
+          <w:szCs w:val="20"/>
+          <w:lang w:val="en-US"/>
         </w:rPr>
         <w:t>"</w:t>
       </w:r>
@@ -1874,6 +1918,7 @@
           <w:rFonts w:ascii="Source Code Pro" w:hAnsi="Source Code Pro"/>
           <w:sz w:val="20"/>
           <w:szCs w:val="20"/>
+          <w:lang w:val="en-US"/>
         </w:rPr>
         <w:t xml:space="preserve">: </w:t>
       </w:r>
@@ -1882,6 +1927,7 @@
           <w:rFonts w:ascii="Source Code Pro" w:hAnsi="Source Code Pro"/>
           <w:sz w:val="20"/>
           <w:szCs w:val="20"/>
+          <w:lang w:val="en-US"/>
         </w:rPr>
         <w:t>""</w:t>
       </w:r>
@@ -1894,13 +1940,15 @@
           <w:rFonts w:ascii="Source Code Pro" w:hAnsi="Source Code Pro"/>
           <w:sz w:val="20"/>
           <w:szCs w:val="20"/>
-        </w:rPr>
-      </w:pPr>
-      <w:r>
-        <w:rPr>
-          <w:rFonts w:ascii="Source Code Pro" w:hAnsi="Source Code Pro"/>
-          <w:sz w:val="20"/>
-          <w:szCs w:val="20"/>
+          <w:lang w:val="en-US"/>
+        </w:rPr>
+      </w:pPr>
+      <w:r>
+        <w:rPr>
+          <w:rFonts w:ascii="Source Code Pro" w:hAnsi="Source Code Pro"/>
+          <w:sz w:val="20"/>
+          <w:szCs w:val="20"/>
+          <w:lang w:val="en-US"/>
         </w:rPr>
         <w:t xml:space="preserve">   </w:t>
       </w:r>
@@ -1909,12 +1957,370 @@
           <w:rFonts w:ascii="Source Code Pro" w:hAnsi="Source Code Pro"/>
           <w:sz w:val="20"/>
           <w:szCs w:val="20"/>
+          <w:lang w:val="en-US"/>
         </w:rPr>
         <w:t>}</w:t>
       </w:r>
     </w:p>
-    <w:p/>
-    <w:p/>
+    <w:p>
+      <w:pPr>
+        <w:rPr>
+          <w:lang w:val="en-US"/>
+        </w:rPr>
+      </w:pPr>
+    </w:p>
+    <w:p>
+      <w:pPr>
+        <w:rPr>
+          <w:lang w:val="en-US"/>
+        </w:rPr>
+      </w:pPr>
+    </w:p>
+    <w:p>
+      <w:pPr>
+        <w:rPr>
+          <w:lang w:val="en-US"/>
+        </w:rPr>
+      </w:pPr>
+    </w:p>
+    <w:p>
+      <w:pPr>
+        <w:rPr>
+          <w:lang w:val="en-US"/>
+        </w:rPr>
+      </w:pPr>
+    </w:p>
+    <w:p>
+      <w:pPr>
+        <w:rPr>
+          <w:lang w:val="en-US"/>
+        </w:rPr>
+      </w:pPr>
+    </w:p>
+    <w:p>
+      <w:pPr>
+        <w:rPr>
+          <w:lang w:val="en-US"/>
+        </w:rPr>
+      </w:pPr>
+    </w:p>
+    <w:p>
+      <w:pPr>
+        <w:rPr>
+          <w:rFonts w:cstheme="minorHAnsi"/>
+        </w:rPr>
+      </w:pPr>
+      <w:r>
+        <w:rPr>
+          <w:rFonts w:cstheme="minorHAnsi"/>
+        </w:rPr>
+        <w:lastRenderedPageBreak/>
+        <w:t xml:space="preserve">Natürlich </w:t>
+      </w:r>
+      <w:r>
+        <w:rPr>
+          <w:rFonts w:cstheme="minorHAnsi"/>
+        </w:rPr>
+        <w:t>hat/kann ein Mode mehrere Befehle zwischen denen man auswählen kann</w:t>
+      </w:r>
+      <w:r>
+        <w:rPr>
+          <w:rFonts w:cstheme="minorHAnsi"/>
+        </w:rPr>
+        <w:t>.</w:t>
+      </w:r>
+    </w:p>
+    <w:p>
+      <w:pPr>
+        <w:rPr>
+          <w:rFonts w:cstheme="minorHAnsi"/>
+        </w:rPr>
+      </w:pPr>
+      <w:r>
+        <w:rPr>
+          <w:rFonts w:cstheme="minorHAnsi"/>
+        </w:rPr>
+        <w:t xml:space="preserve">Unabhängig von der Anzahl werden diese soeben genannten Blöcke in den </w:t>
+      </w:r>
+      <w:r>
+        <w:rPr>
+          <w:rFonts w:cstheme="minorHAnsi"/>
+        </w:rPr>
+        <w:t>"</w:t>
+      </w:r>
+      <w:proofErr w:type="spellStart"/>
+      <w:r>
+        <w:rPr>
+          <w:rFonts w:cstheme="minorHAnsi"/>
+        </w:rPr>
+        <w:t>words</w:t>
+      </w:r>
+      <w:proofErr w:type="spellEnd"/>
+      <w:r>
+        <w:rPr>
+          <w:rFonts w:cstheme="minorHAnsi"/>
+        </w:rPr>
+        <w:t>"</w:t>
+      </w:r>
+      <w:r>
+        <w:rPr>
+          <w:rFonts w:cstheme="minorHAnsi"/>
+        </w:rPr>
+        <w:t xml:space="preserve"> Array wie folgt geschrieben:</w:t>
+      </w:r>
+    </w:p>
+    <w:p>
+      <w:pPr>
+        <w:shd w:val="clear" w:color="auto" w:fill="D0CECE" w:themeFill="background2" w:themeFillShade="E6"/>
+        <w:spacing w:after="0"/>
+        <w:rPr>
+          <w:rFonts w:ascii="Source Code Pro" w:hAnsi="Source Code Pro"/>
+          <w:sz w:val="20"/>
+          <w:szCs w:val="20"/>
+        </w:rPr>
+      </w:pPr>
+      <w:r>
+        <w:rPr>
+          <w:rFonts w:ascii="Source Code Pro" w:hAnsi="Source Code Pro"/>
+          <w:sz w:val="20"/>
+          <w:szCs w:val="20"/>
+        </w:rPr>
+        <w:t>"</w:t>
+      </w:r>
+      <w:proofErr w:type="spellStart"/>
+      <w:r>
+        <w:rPr>
+          <w:rFonts w:ascii="Source Code Pro" w:hAnsi="Source Code Pro"/>
+          <w:sz w:val="20"/>
+          <w:szCs w:val="20"/>
+        </w:rPr>
+        <w:t>words</w:t>
+      </w:r>
+      <w:proofErr w:type="spellEnd"/>
+      <w:r>
+        <w:rPr>
+          <w:rFonts w:ascii="Source Code Pro" w:hAnsi="Source Code Pro"/>
+          <w:sz w:val="20"/>
+          <w:szCs w:val="20"/>
+        </w:rPr>
+        <w:t>"</w:t>
+      </w:r>
+      <w:r>
+        <w:rPr>
+          <w:rFonts w:ascii="Source Code Pro" w:hAnsi="Source Code Pro"/>
+          <w:sz w:val="20"/>
+          <w:szCs w:val="20"/>
+        </w:rPr>
+        <w:t>: [</w:t>
+      </w:r>
+    </w:p>
+    <w:p>
+      <w:pPr>
+        <w:shd w:val="clear" w:color="auto" w:fill="D0CECE" w:themeFill="background2" w:themeFillShade="E6"/>
+        <w:spacing w:after="0"/>
+        <w:ind w:firstLine="397"/>
+        <w:rPr>
+          <w:rFonts w:ascii="Source Code Pro" w:hAnsi="Source Code Pro"/>
+          <w:sz w:val="20"/>
+          <w:szCs w:val="20"/>
+        </w:rPr>
+      </w:pPr>
+      <w:r>
+        <w:rPr>
+          <w:rFonts w:ascii="Source Code Pro" w:hAnsi="Source Code Pro"/>
+          <w:sz w:val="20"/>
+          <w:szCs w:val="20"/>
+        </w:rPr>
+        <w:t>{</w:t>
+      </w:r>
+    </w:p>
+    <w:p>
+      <w:pPr>
+        <w:shd w:val="clear" w:color="auto" w:fill="D0CECE" w:themeFill="background2" w:themeFillShade="E6"/>
+        <w:spacing w:after="0"/>
+        <w:rPr>
+          <w:rFonts w:ascii="Source Code Pro" w:hAnsi="Source Code Pro"/>
+          <w:sz w:val="20"/>
+          <w:szCs w:val="20"/>
+          <w:lang w:val="en-US"/>
+        </w:rPr>
+      </w:pPr>
+      <w:r>
+        <w:rPr>
+          <w:rFonts w:ascii="Source Code Pro" w:hAnsi="Source Code Pro"/>
+          <w:sz w:val="20"/>
+          <w:szCs w:val="20"/>
+        </w:rPr>
+        <w:t xml:space="preserve">      </w:t>
+      </w:r>
+      <w:r>
+        <w:rPr>
+          <w:rFonts w:ascii="Source Code Pro" w:hAnsi="Source Code Pro"/>
+          <w:sz w:val="20"/>
+          <w:szCs w:val="20"/>
+          <w:lang w:val="en-US"/>
+        </w:rPr>
+        <w:t>"type": "",</w:t>
+      </w:r>
+    </w:p>
+    <w:p>
+      <w:pPr>
+        <w:shd w:val="clear" w:color="auto" w:fill="D0CECE" w:themeFill="background2" w:themeFillShade="E6"/>
+        <w:spacing w:after="0"/>
+        <w:rPr>
+          <w:rFonts w:ascii="Source Code Pro" w:hAnsi="Source Code Pro"/>
+          <w:sz w:val="20"/>
+          <w:szCs w:val="20"/>
+          <w:lang w:val="en-US"/>
+        </w:rPr>
+      </w:pPr>
+      <w:r>
+        <w:rPr>
+          <w:rFonts w:ascii="Source Code Pro" w:hAnsi="Source Code Pro"/>
+          <w:sz w:val="20"/>
+          <w:szCs w:val="20"/>
+          <w:lang w:val="en-US"/>
+        </w:rPr>
+        <w:t xml:space="preserve">      "word": ""</w:t>
+      </w:r>
+    </w:p>
+    <w:p>
+      <w:pPr>
+        <w:shd w:val="clear" w:color="auto" w:fill="D0CECE" w:themeFill="background2" w:themeFillShade="E6"/>
+        <w:spacing w:after="0"/>
+        <w:ind w:firstLine="397"/>
+        <w:rPr>
+          <w:rFonts w:ascii="Source Code Pro" w:hAnsi="Source Code Pro"/>
+          <w:sz w:val="20"/>
+          <w:szCs w:val="20"/>
+          <w:lang w:val="en-US"/>
+        </w:rPr>
+      </w:pPr>
+      <w:r>
+        <w:rPr>
+          <w:rFonts w:ascii="Source Code Pro" w:hAnsi="Source Code Pro"/>
+          <w:sz w:val="20"/>
+          <w:szCs w:val="20"/>
+          <w:lang w:val="en-US"/>
+        </w:rPr>
+        <w:t>}</w:t>
+      </w:r>
+      <w:r>
+        <w:rPr>
+          <w:rFonts w:ascii="Source Code Pro" w:hAnsi="Source Code Pro"/>
+          <w:sz w:val="20"/>
+          <w:szCs w:val="20"/>
+          <w:lang w:val="en-US"/>
+        </w:rPr>
+        <w:t>,</w:t>
+      </w:r>
+    </w:p>
+    <w:p>
+      <w:pPr>
+        <w:shd w:val="clear" w:color="auto" w:fill="D0CECE" w:themeFill="background2" w:themeFillShade="E6"/>
+        <w:spacing w:after="0"/>
+        <w:ind w:firstLine="397"/>
+        <w:rPr>
+          <w:rFonts w:ascii="Source Code Pro" w:hAnsi="Source Code Pro"/>
+          <w:sz w:val="20"/>
+          <w:szCs w:val="20"/>
+          <w:lang w:val="en-US"/>
+        </w:rPr>
+      </w:pPr>
+      <w:r>
+        <w:rPr>
+          <w:rFonts w:ascii="Source Code Pro" w:hAnsi="Source Code Pro"/>
+          <w:sz w:val="20"/>
+          <w:szCs w:val="20"/>
+          <w:lang w:val="en-US"/>
+        </w:rPr>
+        <w:t>{</w:t>
+      </w:r>
+    </w:p>
+    <w:p>
+      <w:pPr>
+        <w:shd w:val="clear" w:color="auto" w:fill="D0CECE" w:themeFill="background2" w:themeFillShade="E6"/>
+        <w:spacing w:after="0"/>
+        <w:rPr>
+          <w:rFonts w:ascii="Source Code Pro" w:hAnsi="Source Code Pro"/>
+          <w:sz w:val="20"/>
+          <w:szCs w:val="20"/>
+          <w:lang w:val="en-US"/>
+        </w:rPr>
+      </w:pPr>
+      <w:r>
+        <w:rPr>
+          <w:rFonts w:ascii="Source Code Pro" w:hAnsi="Source Code Pro"/>
+          <w:sz w:val="20"/>
+          <w:szCs w:val="20"/>
+          <w:lang w:val="en-US"/>
+        </w:rPr>
+        <w:t xml:space="preserve">      "type": "",</w:t>
+      </w:r>
+    </w:p>
+    <w:p>
+      <w:pPr>
+        <w:shd w:val="clear" w:color="auto" w:fill="D0CECE" w:themeFill="background2" w:themeFillShade="E6"/>
+        <w:spacing w:after="0"/>
+        <w:rPr>
+          <w:rFonts w:ascii="Source Code Pro" w:hAnsi="Source Code Pro"/>
+          <w:sz w:val="20"/>
+          <w:szCs w:val="20"/>
+          <w:lang w:val="en-US"/>
+        </w:rPr>
+      </w:pPr>
+      <w:r>
+        <w:rPr>
+          <w:rFonts w:ascii="Source Code Pro" w:hAnsi="Source Code Pro"/>
+          <w:sz w:val="20"/>
+          <w:szCs w:val="20"/>
+          <w:lang w:val="en-US"/>
+        </w:rPr>
+        <w:t xml:space="preserve">      "word": ""</w:t>
+      </w:r>
+    </w:p>
+    <w:p>
+      <w:pPr>
+        <w:shd w:val="clear" w:color="auto" w:fill="D0CECE" w:themeFill="background2" w:themeFillShade="E6"/>
+        <w:spacing w:after="0"/>
+        <w:rPr>
+          <w:rFonts w:ascii="Source Code Pro" w:hAnsi="Source Code Pro"/>
+          <w:sz w:val="20"/>
+          <w:szCs w:val="20"/>
+          <w:lang w:val="en-US"/>
+        </w:rPr>
+      </w:pPr>
+      <w:r>
+        <w:rPr>
+          <w:rFonts w:ascii="Source Code Pro" w:hAnsi="Source Code Pro"/>
+          <w:sz w:val="20"/>
+          <w:szCs w:val="20"/>
+          <w:lang w:val="en-US"/>
+        </w:rPr>
+        <w:t xml:space="preserve">   }</w:t>
+      </w:r>
+    </w:p>
+    <w:p>
+      <w:pPr>
+        <w:shd w:val="clear" w:color="auto" w:fill="D0CECE" w:themeFill="background2" w:themeFillShade="E6"/>
+        <w:spacing w:after="0"/>
+        <w:rPr>
+          <w:rFonts w:ascii="Source Code Pro" w:hAnsi="Source Code Pro"/>
+          <w:sz w:val="20"/>
+          <w:szCs w:val="20"/>
+          <w:lang w:val="en-US"/>
+        </w:rPr>
+      </w:pPr>
+      <w:r>
+        <w:rPr>
+          <w:rFonts w:ascii="Source Code Pro" w:hAnsi="Source Code Pro"/>
+          <w:sz w:val="20"/>
+          <w:szCs w:val="20"/>
+          <w:lang w:val="en-US"/>
+        </w:rPr>
+        <w:t>]</w:t>
+      </w:r>
+    </w:p>
     <w:sectPr>
       <w:pgSz w:w="11906" w:h="16838"/>
       <w:pgMar w:top="720" w:right="720" w:bottom="720" w:left="720" w:header="708" w:footer="708" w:gutter="0"/>
@@ -2443,7 +2849,7 @@
   <w:style w:type="paragraph" w:default="1" w:styleId="Standard">
     <w:name w:val="Normal"/>
     <w:qFormat/>
-    <w:rsid w:val="002043B6"/>
+    <w:rsid w:val="00132279"/>
   </w:style>
   <w:style w:type="paragraph" w:styleId="berschrift1">
     <w:name w:val="heading 1"/>

</xml_diff>